<commit_message>
add TestNG Before and After scripts for each test method to initialize  driver and close browser
</commit_message>
<xml_diff>
--- a/automation-testing-framework-build-steps.docx
+++ b/automation-testing-framework-build-steps.docx
@@ -91,117 +91,12 @@
           <w:szCs w:val="24"/>
         </w:rPr>
       </w:pPr>
-      <w:proofErr w:type="spellStart"/>
-      <w:r>
-        <w:rPr>
-          <w:sz w:val="24"/>
-          <w:szCs w:val="24"/>
-        </w:rPr>
-        <w:t>mvn</w:t>
-      </w:r>
-      <w:proofErr w:type="spellEnd"/>
-      <w:r>
-        <w:rPr>
-          <w:sz w:val="24"/>
-          <w:szCs w:val="24"/>
-        </w:rPr>
-        <w:t xml:space="preserve"> </w:t>
-      </w:r>
-      <w:proofErr w:type="spellStart"/>
-      <w:r>
-        <w:rPr>
-          <w:sz w:val="24"/>
-          <w:szCs w:val="24"/>
-        </w:rPr>
-        <w:t>archetype:generate</w:t>
-      </w:r>
-      <w:proofErr w:type="spellEnd"/>
-      <w:r>
-        <w:rPr>
-          <w:sz w:val="24"/>
-          <w:szCs w:val="24"/>
-        </w:rPr>
-        <w:t xml:space="preserve"> –</w:t>
-      </w:r>
-      <w:proofErr w:type="spellStart"/>
-      <w:r>
-        <w:rPr>
-          <w:sz w:val="24"/>
-          <w:szCs w:val="24"/>
-        </w:rPr>
-        <w:t>DgroupId</w:t>
-      </w:r>
-      <w:proofErr w:type="spellEnd"/>
-      <w:r>
-        <w:rPr>
-          <w:sz w:val="24"/>
-          <w:szCs w:val="24"/>
-        </w:rPr>
-        <w:t>={project-packaging-name}                  –</w:t>
-      </w:r>
-      <w:proofErr w:type="spellStart"/>
-      <w:r>
-        <w:rPr>
-          <w:sz w:val="24"/>
-          <w:szCs w:val="24"/>
-        </w:rPr>
-        <w:t>DartifactId</w:t>
-      </w:r>
-      <w:proofErr w:type="spellEnd"/>
-      <w:r>
-        <w:rPr>
-          <w:sz w:val="24"/>
-          <w:szCs w:val="24"/>
-        </w:rPr>
-        <w:t>={project-name} –</w:t>
-      </w:r>
-      <w:proofErr w:type="spellStart"/>
-      <w:r>
-        <w:rPr>
-          <w:sz w:val="24"/>
-          <w:szCs w:val="24"/>
-        </w:rPr>
-        <w:t>DarchetypeArtifactId</w:t>
-      </w:r>
-      <w:proofErr w:type="spellEnd"/>
-      <w:r>
-        <w:rPr>
-          <w:sz w:val="24"/>
-          <w:szCs w:val="24"/>
-        </w:rPr>
-        <w:t>=maven-archetype-</w:t>
-      </w:r>
-      <w:proofErr w:type="spellStart"/>
-      <w:r>
-        <w:rPr>
-          <w:sz w:val="24"/>
-          <w:szCs w:val="24"/>
-        </w:rPr>
-        <w:t>quickstart</w:t>
-      </w:r>
-      <w:proofErr w:type="spellEnd"/>
-      <w:r>
-        <w:rPr>
-          <w:sz w:val="24"/>
-          <w:szCs w:val="24"/>
-        </w:rPr>
-        <w:t xml:space="preserve"> –</w:t>
-      </w:r>
-      <w:proofErr w:type="spellStart"/>
-      <w:r>
-        <w:rPr>
-          <w:sz w:val="24"/>
-          <w:szCs w:val="24"/>
-        </w:rPr>
-        <w:t>DinteractiveMode</w:t>
-      </w:r>
-      <w:proofErr w:type="spellEnd"/>
-      <w:r>
-        <w:rPr>
-          <w:sz w:val="24"/>
-          <w:szCs w:val="24"/>
-        </w:rPr>
-        <w:t>=false</w:t>
+      <w:r>
+        <w:rPr>
+          <w:sz w:val="24"/>
+          <w:szCs w:val="24"/>
+        </w:rPr>
+        <w:t>mvn archetype:generate –DgroupId={project-packaging-name}                  –DartifactId={project-name} –DarchetypeArtifactId=maven-archetype-quickstart –DinteractiveMode=false</w:t>
       </w:r>
     </w:p>
     <w:p>
@@ -270,7 +165,6 @@
           <w:szCs w:val="24"/>
         </w:rPr>
       </w:pPr>
-      <w:proofErr w:type="spellStart"/>
       <w:r>
         <w:rPr>
           <w:sz w:val="24"/>
@@ -283,25 +177,8 @@
           <w:sz w:val="24"/>
           <w:szCs w:val="24"/>
         </w:rPr>
-        <w:t>vn</w:t>
-      </w:r>
-      <w:proofErr w:type="spellEnd"/>
-      <w:r>
-        <w:rPr>
-          <w:sz w:val="24"/>
-          <w:szCs w:val="24"/>
-        </w:rPr>
-        <w:t xml:space="preserve"> </w:t>
-      </w:r>
-      <w:proofErr w:type="spellStart"/>
-      <w:r>
-        <w:rPr>
-          <w:sz w:val="24"/>
-          <w:szCs w:val="24"/>
-        </w:rPr>
-        <w:t>eclipse:eclipse</w:t>
-      </w:r>
-      <w:proofErr w:type="spellEnd"/>
+        <w:t>vn eclipse:eclipse</w:t>
+      </w:r>
     </w:p>
     <w:p>
       <w:pPr>
@@ -611,23 +488,7 @@
           <w:sz w:val="24"/>
           <w:szCs w:val="24"/>
         </w:rPr>
-        <w:t xml:space="preserve">d, remove </w:t>
-      </w:r>
-      <w:proofErr w:type="spellStart"/>
-      <w:r>
-        <w:rPr>
-          <w:sz w:val="24"/>
-          <w:szCs w:val="24"/>
-        </w:rPr>
-        <w:t>junit</w:t>
-      </w:r>
-      <w:proofErr w:type="spellEnd"/>
-      <w:r>
-        <w:rPr>
-          <w:sz w:val="24"/>
-          <w:szCs w:val="24"/>
-        </w:rPr>
-        <w:t xml:space="preserve"> dependency within dependencies tag</w:t>
+        <w:t>d, remove junit dependency within dependencies tag</w:t>
       </w:r>
     </w:p>
     <w:p>
@@ -676,7 +537,6 @@
         </w:rPr>
         <w:t xml:space="preserve">Repeat steps 4a-4e regarding </w:t>
       </w:r>
-      <w:proofErr w:type="spellStart"/>
       <w:r>
         <w:rPr>
           <w:sz w:val="24"/>
@@ -689,15 +549,7 @@
           <w:sz w:val="24"/>
           <w:szCs w:val="24"/>
         </w:rPr>
-        <w:t>ng</w:t>
-      </w:r>
-      <w:proofErr w:type="spellEnd"/>
-      <w:r>
-        <w:rPr>
-          <w:sz w:val="24"/>
-          <w:szCs w:val="24"/>
-        </w:rPr>
-        <w:t xml:space="preserve"> dependency</w:t>
+        <w:t>ng dependency</w:t>
       </w:r>
     </w:p>
     <w:p>
@@ -764,23 +616,7 @@
           <w:sz w:val="24"/>
           <w:szCs w:val="24"/>
         </w:rPr>
-        <w:t xml:space="preserve">Create a Base class within </w:t>
-      </w:r>
-      <w:proofErr w:type="spellStart"/>
-      <w:r>
-        <w:rPr>
-          <w:sz w:val="24"/>
-          <w:szCs w:val="24"/>
-        </w:rPr>
-        <w:t>src</w:t>
-      </w:r>
-      <w:proofErr w:type="spellEnd"/>
-      <w:r>
-        <w:rPr>
-          <w:sz w:val="24"/>
-          <w:szCs w:val="24"/>
-        </w:rPr>
-        <w:t>/main/java package</w:t>
+        <w:t>Create a Base class within src/main/java package</w:t>
       </w:r>
     </w:p>
     <w:p>
@@ -800,39 +636,7 @@
           <w:sz w:val="24"/>
           <w:szCs w:val="24"/>
         </w:rPr>
-        <w:t xml:space="preserve">Create a File named </w:t>
-      </w:r>
-      <w:proofErr w:type="spellStart"/>
-      <w:r>
-        <w:rPr>
-          <w:sz w:val="24"/>
-          <w:szCs w:val="24"/>
-        </w:rPr>
-        <w:t>data.properties</w:t>
-      </w:r>
-      <w:proofErr w:type="spellEnd"/>
-      <w:r>
-        <w:rPr>
-          <w:sz w:val="24"/>
-          <w:szCs w:val="24"/>
-        </w:rPr>
-        <w:t xml:space="preserve"> within </w:t>
-      </w:r>
-      <w:proofErr w:type="spellStart"/>
-      <w:r>
-        <w:rPr>
-          <w:sz w:val="24"/>
-          <w:szCs w:val="24"/>
-        </w:rPr>
-        <w:t>src</w:t>
-      </w:r>
-      <w:proofErr w:type="spellEnd"/>
-      <w:r>
-        <w:rPr>
-          <w:sz w:val="24"/>
-          <w:szCs w:val="24"/>
-        </w:rPr>
-        <w:t>/main/java package</w:t>
+        <w:t>Create a File named data.properties within src/main/java package</w:t>
       </w:r>
     </w:p>
     <w:p>
@@ -852,23 +656,7 @@
           <w:sz w:val="24"/>
           <w:szCs w:val="24"/>
         </w:rPr>
-        <w:t xml:space="preserve">Within </w:t>
-      </w:r>
-      <w:proofErr w:type="spellStart"/>
-      <w:r>
-        <w:rPr>
-          <w:sz w:val="24"/>
-          <w:szCs w:val="24"/>
-        </w:rPr>
-        <w:t>data.properties</w:t>
-      </w:r>
-      <w:proofErr w:type="spellEnd"/>
-      <w:r>
-        <w:rPr>
-          <w:sz w:val="24"/>
-          <w:szCs w:val="24"/>
-        </w:rPr>
-        <w:t xml:space="preserve"> add the following:</w:t>
+        <w:t>Within data.properties add the following:</w:t>
       </w:r>
     </w:p>
     <w:p>
@@ -908,23 +696,7 @@
           <w:sz w:val="24"/>
           <w:szCs w:val="24"/>
         </w:rPr>
-        <w:t xml:space="preserve">Within Base class, create a </w:t>
-      </w:r>
-      <w:proofErr w:type="spellStart"/>
-      <w:r>
-        <w:rPr>
-          <w:sz w:val="24"/>
-          <w:szCs w:val="24"/>
-        </w:rPr>
-        <w:t>initializeDriver</w:t>
-      </w:r>
-      <w:proofErr w:type="spellEnd"/>
-      <w:r>
-        <w:rPr>
-          <w:sz w:val="24"/>
-          <w:szCs w:val="24"/>
-        </w:rPr>
-        <w:t xml:space="preserve"> method</w:t>
+        <w:t>Within Base class, create a initializeDriver method</w:t>
       </w:r>
       <w:r>
         <w:rPr>
@@ -948,7 +720,6 @@
           <w:szCs w:val="24"/>
         </w:rPr>
       </w:pPr>
-      <w:proofErr w:type="gramStart"/>
       <w:r>
         <w:rPr>
           <w:rFonts w:asciiTheme="majorHAnsi" w:hAnsiTheme="majorHAnsi" w:cs="Consolas"/>
@@ -960,35 +731,14 @@
         </w:rPr>
         <w:t>public</w:t>
       </w:r>
-      <w:proofErr w:type="gramEnd"/>
-      <w:r>
-        <w:rPr>
-          <w:rFonts w:asciiTheme="majorHAnsi" w:hAnsiTheme="majorHAnsi" w:cs="Consolas"/>
-          <w:color w:val="000000" w:themeColor="text1"/>
-          <w:sz w:val="24"/>
-          <w:szCs w:val="24"/>
-        </w:rPr>
-        <w:t xml:space="preserve"> </w:t>
-      </w:r>
-      <w:proofErr w:type="spellStart"/>
-      <w:r>
-        <w:rPr>
-          <w:rFonts w:asciiTheme="majorHAnsi" w:hAnsiTheme="majorHAnsi" w:cs="Consolas"/>
-          <w:color w:val="000000" w:themeColor="text1"/>
-          <w:sz w:val="24"/>
-          <w:szCs w:val="24"/>
-        </w:rPr>
-        <w:t>WebDriver</w:t>
-      </w:r>
-      <w:proofErr w:type="spellEnd"/>
-      <w:r>
-        <w:rPr>
-          <w:rFonts w:asciiTheme="majorHAnsi" w:hAnsiTheme="majorHAnsi" w:cs="Consolas"/>
-          <w:color w:val="000000" w:themeColor="text1"/>
-          <w:sz w:val="24"/>
-          <w:szCs w:val="24"/>
-        </w:rPr>
-        <w:t xml:space="preserve"> driver;</w:t>
+      <w:r>
+        <w:rPr>
+          <w:rFonts w:asciiTheme="majorHAnsi" w:hAnsiTheme="majorHAnsi" w:cs="Consolas"/>
+          <w:color w:val="000000" w:themeColor="text1"/>
+          <w:sz w:val="24"/>
+          <w:szCs w:val="24"/>
+        </w:rPr>
+        <w:t xml:space="preserve"> WebDriver driver;</w:t>
       </w:r>
     </w:p>
     <w:p>
@@ -1054,7 +804,6 @@
         </w:rPr>
         <w:t xml:space="preserve">   </w:t>
       </w:r>
-      <w:proofErr w:type="gramStart"/>
       <w:r>
         <w:rPr>
           <w:rFonts w:asciiTheme="majorHAnsi" w:hAnsiTheme="majorHAnsi" w:cs="Consolas"/>
@@ -1066,55 +815,14 @@
         </w:rPr>
         <w:t>public</w:t>
       </w:r>
-      <w:proofErr w:type="gramEnd"/>
-      <w:r>
-        <w:rPr>
-          <w:rFonts w:asciiTheme="majorHAnsi" w:hAnsiTheme="majorHAnsi" w:cs="Consolas"/>
-          <w:color w:val="000000" w:themeColor="text1"/>
-          <w:sz w:val="24"/>
-          <w:szCs w:val="24"/>
-        </w:rPr>
-        <w:t xml:space="preserve"> </w:t>
-      </w:r>
-      <w:proofErr w:type="spellStart"/>
-      <w:r>
-        <w:rPr>
-          <w:rFonts w:asciiTheme="majorHAnsi" w:hAnsiTheme="majorHAnsi" w:cs="Consolas"/>
-          <w:color w:val="000000" w:themeColor="text1"/>
-          <w:sz w:val="24"/>
-          <w:szCs w:val="24"/>
-        </w:rPr>
-        <w:t>WebDriver</w:t>
-      </w:r>
-      <w:proofErr w:type="spellEnd"/>
-      <w:r>
-        <w:rPr>
-          <w:rFonts w:asciiTheme="majorHAnsi" w:hAnsiTheme="majorHAnsi" w:cs="Consolas"/>
-          <w:color w:val="000000" w:themeColor="text1"/>
-          <w:sz w:val="24"/>
-          <w:szCs w:val="24"/>
-        </w:rPr>
-        <w:t xml:space="preserve"> </w:t>
-      </w:r>
-      <w:proofErr w:type="spellStart"/>
-      <w:r>
-        <w:rPr>
-          <w:rFonts w:asciiTheme="majorHAnsi" w:hAnsiTheme="majorHAnsi" w:cs="Consolas"/>
-          <w:color w:val="000000" w:themeColor="text1"/>
-          <w:sz w:val="24"/>
-          <w:szCs w:val="24"/>
-        </w:rPr>
-        <w:t>initializeDriver</w:t>
-      </w:r>
-      <w:proofErr w:type="spellEnd"/>
-      <w:r>
-        <w:rPr>
-          <w:rFonts w:asciiTheme="majorHAnsi" w:hAnsiTheme="majorHAnsi" w:cs="Consolas"/>
-          <w:color w:val="000000" w:themeColor="text1"/>
-          <w:sz w:val="24"/>
-          <w:szCs w:val="24"/>
-        </w:rPr>
-        <w:t xml:space="preserve">() </w:t>
+      <w:r>
+        <w:rPr>
+          <w:rFonts w:asciiTheme="majorHAnsi" w:hAnsiTheme="majorHAnsi" w:cs="Consolas"/>
+          <w:color w:val="000000" w:themeColor="text1"/>
+          <w:sz w:val="24"/>
+          <w:szCs w:val="24"/>
+        </w:rPr>
+        <w:t xml:space="preserve"> WebDriver initializeDriver() </w:t>
       </w:r>
       <w:r>
         <w:rPr>
@@ -1134,27 +842,7 @@
           <w:sz w:val="24"/>
           <w:szCs w:val="24"/>
         </w:rPr>
-        <w:t xml:space="preserve"> </w:t>
-      </w:r>
-      <w:proofErr w:type="spellStart"/>
-      <w:r>
-        <w:rPr>
-          <w:rFonts w:asciiTheme="majorHAnsi" w:hAnsiTheme="majorHAnsi" w:cs="Consolas"/>
-          <w:color w:val="000000" w:themeColor="text1"/>
-          <w:sz w:val="24"/>
-          <w:szCs w:val="24"/>
-        </w:rPr>
-        <w:t>IOException</w:t>
-      </w:r>
-      <w:proofErr w:type="spellEnd"/>
-      <w:r>
-        <w:rPr>
-          <w:rFonts w:asciiTheme="majorHAnsi" w:hAnsiTheme="majorHAnsi" w:cs="Consolas"/>
-          <w:color w:val="000000" w:themeColor="text1"/>
-          <w:sz w:val="24"/>
-          <w:szCs w:val="24"/>
-        </w:rPr>
-        <w:t xml:space="preserve"> {</w:t>
+        <w:t xml:space="preserve"> IOException {</w:t>
       </w:r>
     </w:p>
     <w:p>
@@ -1216,27 +904,7 @@
           <w:sz w:val="24"/>
           <w:szCs w:val="24"/>
         </w:rPr>
-        <w:t xml:space="preserve"> </w:t>
-      </w:r>
-      <w:proofErr w:type="gramStart"/>
-      <w:r>
-        <w:rPr>
-          <w:rFonts w:asciiTheme="majorHAnsi" w:hAnsiTheme="majorHAnsi" w:cs="Consolas"/>
-          <w:color w:val="000000" w:themeColor="text1"/>
-          <w:sz w:val="24"/>
-          <w:szCs w:val="24"/>
-        </w:rPr>
-        <w:t>Properties(</w:t>
-      </w:r>
-      <w:proofErr w:type="gramEnd"/>
-      <w:r>
-        <w:rPr>
-          <w:rFonts w:asciiTheme="majorHAnsi" w:hAnsiTheme="majorHAnsi" w:cs="Consolas"/>
-          <w:color w:val="000000" w:themeColor="text1"/>
-          <w:sz w:val="24"/>
-          <w:szCs w:val="24"/>
-        </w:rPr>
-        <w:t>);</w:t>
+        <w:t xml:space="preserve"> Properties();</w:t>
       </w:r>
     </w:p>
     <w:p>
@@ -1270,46 +938,7 @@
           <w:szCs w:val="24"/>
         </w:rPr>
         <w:tab/>
-      </w:r>
-      <w:proofErr w:type="spellStart"/>
-      <w:r>
-        <w:rPr>
-          <w:rFonts w:asciiTheme="majorHAnsi" w:hAnsiTheme="majorHAnsi" w:cs="Consolas"/>
-          <w:color w:val="000000" w:themeColor="text1"/>
-          <w:sz w:val="24"/>
-          <w:szCs w:val="24"/>
-        </w:rPr>
-        <w:t>FileInputStream</w:t>
-      </w:r>
-      <w:proofErr w:type="spellEnd"/>
-      <w:r>
-        <w:rPr>
-          <w:rFonts w:asciiTheme="majorHAnsi" w:hAnsiTheme="majorHAnsi" w:cs="Consolas"/>
-          <w:color w:val="000000" w:themeColor="text1"/>
-          <w:sz w:val="24"/>
-          <w:szCs w:val="24"/>
-        </w:rPr>
-        <w:t xml:space="preserve"> </w:t>
-      </w:r>
-      <w:proofErr w:type="spellStart"/>
-      <w:r>
-        <w:rPr>
-          <w:rFonts w:asciiTheme="majorHAnsi" w:hAnsiTheme="majorHAnsi" w:cs="Consolas"/>
-          <w:color w:val="000000" w:themeColor="text1"/>
-          <w:sz w:val="24"/>
-          <w:szCs w:val="24"/>
-        </w:rPr>
-        <w:t>fis</w:t>
-      </w:r>
-      <w:proofErr w:type="spellEnd"/>
-      <w:r>
-        <w:rPr>
-          <w:rFonts w:asciiTheme="majorHAnsi" w:hAnsiTheme="majorHAnsi" w:cs="Consolas"/>
-          <w:color w:val="000000" w:themeColor="text1"/>
-          <w:sz w:val="24"/>
-          <w:szCs w:val="24"/>
-        </w:rPr>
-        <w:t xml:space="preserve"> = </w:t>
+        <w:t xml:space="preserve">FileInputStream fis = </w:t>
       </w:r>
       <w:r>
         <w:rPr>
@@ -1331,25 +960,14 @@
         </w:rPr>
         <w:t xml:space="preserve"> </w:t>
       </w:r>
-      <w:proofErr w:type="gramStart"/>
-      <w:r>
-        <w:rPr>
-          <w:rFonts w:asciiTheme="majorHAnsi" w:hAnsiTheme="majorHAnsi" w:cs="Consolas"/>
-          <w:color w:val="000000" w:themeColor="text1"/>
-          <w:sz w:val="24"/>
-          <w:szCs w:val="24"/>
-        </w:rPr>
-        <w:t>FileInputStream(</w:t>
-      </w:r>
-      <w:proofErr w:type="gramEnd"/>
-      <w:r>
-        <w:rPr>
-          <w:rFonts w:asciiTheme="majorHAnsi" w:hAnsiTheme="majorHAnsi" w:cs="Consolas"/>
-          <w:color w:val="000000" w:themeColor="text1"/>
-          <w:sz w:val="24"/>
-          <w:szCs w:val="24"/>
-        </w:rPr>
-        <w:t>"C:\\Users\\zzmar_000\\Desktop\\IT_Related\\AutomationTestingFrameworkBuild\\src\\main\\java\\Academy\\data.properties");</w:t>
+      <w:r>
+        <w:rPr>
+          <w:rFonts w:asciiTheme="majorHAnsi" w:hAnsiTheme="majorHAnsi" w:cs="Consolas"/>
+          <w:color w:val="000000" w:themeColor="text1"/>
+          <w:sz w:val="24"/>
+          <w:szCs w:val="24"/>
+        </w:rPr>
+        <w:t>FileInputStream("C:\\Users\\zzmar_000\\Desktop\\IT_Related\\AutomationTestingFrameworkBuild\\src\\main\\java\\Academy\\data.properties");</w:t>
       </w:r>
     </w:p>
     <w:p>
@@ -1382,48 +1000,7 @@
           <w:szCs w:val="24"/>
         </w:rPr>
         <w:tab/>
-      </w:r>
-      <w:proofErr w:type="spellStart"/>
-      <w:proofErr w:type="gramStart"/>
-      <w:r>
-        <w:rPr>
-          <w:rFonts w:asciiTheme="majorHAnsi" w:hAnsiTheme="majorHAnsi" w:cs="Consolas"/>
-          <w:color w:val="000000" w:themeColor="text1"/>
-          <w:sz w:val="24"/>
-          <w:szCs w:val="24"/>
-        </w:rPr>
-        <w:t>props.load</w:t>
-      </w:r>
-      <w:proofErr w:type="spellEnd"/>
-      <w:r>
-        <w:rPr>
-          <w:rFonts w:asciiTheme="majorHAnsi" w:hAnsiTheme="majorHAnsi" w:cs="Consolas"/>
-          <w:color w:val="000000" w:themeColor="text1"/>
-          <w:sz w:val="24"/>
-          <w:szCs w:val="24"/>
-        </w:rPr>
-        <w:t>(</w:t>
-      </w:r>
-      <w:proofErr w:type="spellStart"/>
-      <w:proofErr w:type="gramEnd"/>
-      <w:r>
-        <w:rPr>
-          <w:rFonts w:asciiTheme="majorHAnsi" w:hAnsiTheme="majorHAnsi" w:cs="Consolas"/>
-          <w:color w:val="000000" w:themeColor="text1"/>
-          <w:sz w:val="24"/>
-          <w:szCs w:val="24"/>
-        </w:rPr>
-        <w:t>fis</w:t>
-      </w:r>
-      <w:proofErr w:type="spellEnd"/>
-      <w:r>
-        <w:rPr>
-          <w:rFonts w:asciiTheme="majorHAnsi" w:hAnsiTheme="majorHAnsi" w:cs="Consolas"/>
-          <w:color w:val="000000" w:themeColor="text1"/>
-          <w:sz w:val="24"/>
-          <w:szCs w:val="24"/>
-        </w:rPr>
-        <w:t>);</w:t>
+        <w:t>props.load(fis);</w:t>
       </w:r>
     </w:p>
     <w:p>
@@ -1456,58 +1033,7 @@
           <w:szCs w:val="24"/>
         </w:rPr>
         <w:tab/>
-        <w:t xml:space="preserve">String </w:t>
-      </w:r>
-      <w:proofErr w:type="spellStart"/>
-      <w:r>
-        <w:rPr>
-          <w:rFonts w:asciiTheme="majorHAnsi" w:hAnsiTheme="majorHAnsi" w:cs="Consolas"/>
-          <w:color w:val="000000" w:themeColor="text1"/>
-          <w:sz w:val="24"/>
-          <w:szCs w:val="24"/>
-        </w:rPr>
-        <w:t>browserName</w:t>
-      </w:r>
-      <w:proofErr w:type="spellEnd"/>
-      <w:r>
-        <w:rPr>
-          <w:rFonts w:asciiTheme="majorHAnsi" w:hAnsiTheme="majorHAnsi" w:cs="Consolas"/>
-          <w:color w:val="000000" w:themeColor="text1"/>
-          <w:sz w:val="24"/>
-          <w:szCs w:val="24"/>
-        </w:rPr>
-        <w:t xml:space="preserve"> = </w:t>
-      </w:r>
-      <w:proofErr w:type="spellStart"/>
-      <w:proofErr w:type="gramStart"/>
-      <w:r>
-        <w:rPr>
-          <w:rFonts w:asciiTheme="majorHAnsi" w:hAnsiTheme="majorHAnsi" w:cs="Consolas"/>
-          <w:color w:val="000000" w:themeColor="text1"/>
-          <w:sz w:val="24"/>
-          <w:szCs w:val="24"/>
-        </w:rPr>
-        <w:t>props.getProperty</w:t>
-      </w:r>
-      <w:proofErr w:type="spellEnd"/>
-      <w:r>
-        <w:rPr>
-          <w:rFonts w:asciiTheme="majorHAnsi" w:hAnsiTheme="majorHAnsi" w:cs="Consolas"/>
-          <w:color w:val="000000" w:themeColor="text1"/>
-          <w:sz w:val="24"/>
-          <w:szCs w:val="24"/>
-        </w:rPr>
-        <w:t>(</w:t>
-      </w:r>
-      <w:proofErr w:type="gramEnd"/>
-      <w:r>
-        <w:rPr>
-          <w:rFonts w:asciiTheme="majorHAnsi" w:hAnsiTheme="majorHAnsi" w:cs="Consolas"/>
-          <w:color w:val="000000" w:themeColor="text1"/>
-          <w:sz w:val="24"/>
-          <w:szCs w:val="24"/>
-        </w:rPr>
-        <w:t>"browser");</w:t>
+        <w:t>String browserName = props.getProperty("browser");</w:t>
       </w:r>
     </w:p>
     <w:p>
@@ -1541,7 +1067,6 @@
         </w:rPr>
         <w:tab/>
       </w:r>
-      <w:proofErr w:type="gramStart"/>
       <w:r>
         <w:rPr>
           <w:rFonts w:asciiTheme="majorHAnsi" w:hAnsiTheme="majorHAnsi" w:cs="Consolas"/>
@@ -1560,37 +1085,16 @@
           <w:sz w:val="24"/>
           <w:szCs w:val="24"/>
         </w:rPr>
-        <w:t>(</w:t>
-      </w:r>
-      <w:proofErr w:type="spellStart"/>
-      <w:proofErr w:type="gramEnd"/>
-      <w:r>
-        <w:rPr>
-          <w:rFonts w:asciiTheme="majorHAnsi" w:hAnsiTheme="majorHAnsi" w:cs="Consolas"/>
-          <w:color w:val="000000" w:themeColor="text1"/>
-          <w:sz w:val="24"/>
-          <w:szCs w:val="24"/>
-        </w:rPr>
-        <w:t>browserName</w:t>
-      </w:r>
-      <w:r>
-        <w:rPr>
-          <w:rFonts w:asciiTheme="majorHAnsi" w:hAnsiTheme="majorHAnsi" w:cs="Consolas"/>
-          <w:color w:val="000000" w:themeColor="text1"/>
-          <w:sz w:val="24"/>
-          <w:szCs w:val="24"/>
-        </w:rPr>
-        <w:t>.equals</w:t>
-      </w:r>
-      <w:proofErr w:type="spellEnd"/>
-      <w:r>
-        <w:rPr>
-          <w:rFonts w:asciiTheme="majorHAnsi" w:hAnsiTheme="majorHAnsi" w:cs="Consolas"/>
-          <w:color w:val="000000" w:themeColor="text1"/>
-          <w:sz w:val="24"/>
-          <w:szCs w:val="24"/>
-        </w:rPr>
-        <w:t>(“</w:t>
+        <w:t>(browserName</w:t>
+      </w:r>
+      <w:r>
+        <w:rPr>
+          <w:rFonts w:asciiTheme="majorHAnsi" w:hAnsiTheme="majorHAnsi" w:cs="Consolas"/>
+          <w:color w:val="000000" w:themeColor="text1"/>
+          <w:sz w:val="24"/>
+          <w:szCs w:val="24"/>
+        </w:rPr>
+        <w:t>.equals(“</w:t>
       </w:r>
       <w:r>
         <w:rPr>
@@ -1659,16 +1163,6 @@
           <w:szCs w:val="24"/>
         </w:rPr>
         <w:tab/>
-      </w:r>
-      <w:proofErr w:type="spellStart"/>
-      <w:proofErr w:type="gramStart"/>
-      <w:r>
-        <w:rPr>
-          <w:rFonts w:asciiTheme="majorHAnsi" w:hAnsiTheme="majorHAnsi" w:cs="Consolas"/>
-          <w:color w:val="000000" w:themeColor="text1"/>
-          <w:sz w:val="24"/>
-          <w:szCs w:val="24"/>
-        </w:rPr>
         <w:t>System.</w:t>
       </w:r>
       <w:r>
@@ -1682,45 +1176,14 @@
         </w:rPr>
         <w:t>setProperty</w:t>
       </w:r>
-      <w:proofErr w:type="spellEnd"/>
-      <w:r>
-        <w:rPr>
-          <w:rFonts w:asciiTheme="majorHAnsi" w:hAnsiTheme="majorHAnsi" w:cs="Consolas"/>
-          <w:color w:val="000000" w:themeColor="text1"/>
-          <w:sz w:val="24"/>
-          <w:szCs w:val="24"/>
-        </w:rPr>
-        <w:t>(</w:t>
-      </w:r>
-      <w:proofErr w:type="gramEnd"/>
-      <w:r>
-        <w:rPr>
-          <w:rFonts w:asciiTheme="majorHAnsi" w:hAnsiTheme="majorHAnsi" w:cs="Consolas"/>
-          <w:color w:val="000000" w:themeColor="text1"/>
-          <w:sz w:val="24"/>
-          <w:szCs w:val="24"/>
-        </w:rPr>
-        <w:t>"</w:t>
-      </w:r>
-      <w:proofErr w:type="spellStart"/>
-      <w:r>
-        <w:rPr>
-          <w:rFonts w:asciiTheme="majorHAnsi" w:hAnsiTheme="majorHAnsi" w:cs="Consolas"/>
-          <w:color w:val="000000" w:themeColor="text1"/>
-          <w:sz w:val="24"/>
-          <w:szCs w:val="24"/>
-        </w:rPr>
-        <w:t>webdriver.chrome.driver</w:t>
-      </w:r>
-      <w:proofErr w:type="spellEnd"/>
-      <w:r>
-        <w:rPr>
-          <w:rFonts w:asciiTheme="majorHAnsi" w:hAnsiTheme="majorHAnsi" w:cs="Consolas"/>
-          <w:color w:val="000000" w:themeColor="text1"/>
-          <w:sz w:val="24"/>
-          <w:szCs w:val="24"/>
-        </w:rPr>
-        <w:t>", "C://chromedriver.exe");</w:t>
+      <w:r>
+        <w:rPr>
+          <w:rFonts w:asciiTheme="majorHAnsi" w:hAnsiTheme="majorHAnsi" w:cs="Consolas"/>
+          <w:color w:val="000000" w:themeColor="text1"/>
+          <w:sz w:val="24"/>
+          <w:szCs w:val="24"/>
+        </w:rPr>
+        <w:t>("webdriver.chrome.driver", "C://chromedriver.exe");</w:t>
       </w:r>
     </w:p>
     <w:p>
@@ -1762,26 +1225,7 @@
           <w:szCs w:val="24"/>
         </w:rPr>
         <w:tab/>
-      </w:r>
-      <w:proofErr w:type="gramStart"/>
-      <w:r>
-        <w:rPr>
-          <w:rFonts w:asciiTheme="majorHAnsi" w:hAnsiTheme="majorHAnsi" w:cs="Consolas"/>
-          <w:color w:val="000000" w:themeColor="text1"/>
-          <w:sz w:val="24"/>
-          <w:szCs w:val="24"/>
-        </w:rPr>
-        <w:t>driver</w:t>
-      </w:r>
-      <w:proofErr w:type="gramEnd"/>
-      <w:r>
-        <w:rPr>
-          <w:rFonts w:asciiTheme="majorHAnsi" w:hAnsiTheme="majorHAnsi" w:cs="Consolas"/>
-          <w:color w:val="000000" w:themeColor="text1"/>
-          <w:sz w:val="24"/>
-          <w:szCs w:val="24"/>
-        </w:rPr>
-        <w:t xml:space="preserve"> = </w:t>
+        <w:t xml:space="preserve">driver = </w:t>
       </w:r>
       <w:r>
         <w:rPr>
@@ -1801,27 +1245,7 @@
           <w:sz w:val="24"/>
           <w:szCs w:val="24"/>
         </w:rPr>
-        <w:t xml:space="preserve"> </w:t>
-      </w:r>
-      <w:proofErr w:type="spellStart"/>
-      <w:r>
-        <w:rPr>
-          <w:rFonts w:asciiTheme="majorHAnsi" w:hAnsiTheme="majorHAnsi" w:cs="Consolas"/>
-          <w:color w:val="000000" w:themeColor="text1"/>
-          <w:sz w:val="24"/>
-          <w:szCs w:val="24"/>
-        </w:rPr>
-        <w:t>ChromeDriver</w:t>
-      </w:r>
-      <w:proofErr w:type="spellEnd"/>
-      <w:r>
-        <w:rPr>
-          <w:rFonts w:asciiTheme="majorHAnsi" w:hAnsiTheme="majorHAnsi" w:cs="Consolas"/>
-          <w:color w:val="000000" w:themeColor="text1"/>
-          <w:sz w:val="24"/>
-          <w:szCs w:val="24"/>
-        </w:rPr>
-        <w:t>();</w:t>
+        <w:t xml:space="preserve"> ChromeDriver();</w:t>
       </w:r>
     </w:p>
     <w:p>
@@ -1894,67 +1318,25 @@
           <w:sz w:val="24"/>
           <w:szCs w:val="24"/>
         </w:rPr>
-        <w:t xml:space="preserve"> (</w:t>
-      </w:r>
-      <w:proofErr w:type="spellStart"/>
-      <w:proofErr w:type="gramStart"/>
-      <w:r>
-        <w:rPr>
-          <w:rFonts w:asciiTheme="majorHAnsi" w:hAnsiTheme="majorHAnsi" w:cs="Consolas"/>
-          <w:color w:val="000000" w:themeColor="text1"/>
-          <w:sz w:val="24"/>
-          <w:szCs w:val="24"/>
-        </w:rPr>
-        <w:t>browserName</w:t>
-      </w:r>
-      <w:r>
-        <w:rPr>
-          <w:rFonts w:asciiTheme="majorHAnsi" w:hAnsiTheme="majorHAnsi" w:cs="Consolas"/>
-          <w:color w:val="000000" w:themeColor="text1"/>
-          <w:sz w:val="24"/>
-          <w:szCs w:val="24"/>
-        </w:rPr>
-        <w:t>.equals</w:t>
-      </w:r>
-      <w:proofErr w:type="spellEnd"/>
-      <w:r>
-        <w:rPr>
-          <w:rFonts w:asciiTheme="majorHAnsi" w:hAnsiTheme="majorHAnsi" w:cs="Consolas"/>
-          <w:color w:val="000000" w:themeColor="text1"/>
-          <w:sz w:val="24"/>
-          <w:szCs w:val="24"/>
-        </w:rPr>
-        <w:t>(</w:t>
-      </w:r>
-      <w:proofErr w:type="gramEnd"/>
-      <w:r>
-        <w:rPr>
-          <w:rFonts w:asciiTheme="majorHAnsi" w:hAnsiTheme="majorHAnsi" w:cs="Consolas"/>
-          <w:color w:val="000000" w:themeColor="text1"/>
-          <w:sz w:val="24"/>
-          <w:szCs w:val="24"/>
-        </w:rPr>
-        <w:t>"</w:t>
-      </w:r>
-      <w:proofErr w:type="spellStart"/>
-      <w:r>
-        <w:rPr>
-          <w:rFonts w:asciiTheme="majorHAnsi" w:hAnsiTheme="majorHAnsi" w:cs="Consolas"/>
-          <w:color w:val="000000" w:themeColor="text1"/>
-          <w:sz w:val="24"/>
-          <w:szCs w:val="24"/>
-        </w:rPr>
-        <w:t>firefox</w:t>
-      </w:r>
-      <w:proofErr w:type="spellEnd"/>
-      <w:r>
-        <w:rPr>
-          <w:rFonts w:asciiTheme="majorHAnsi" w:hAnsiTheme="majorHAnsi" w:cs="Consolas"/>
-          <w:color w:val="000000" w:themeColor="text1"/>
-          <w:sz w:val="24"/>
-          <w:szCs w:val="24"/>
-        </w:rPr>
-        <w:t>")</w:t>
+        <w:t xml:space="preserve"> (browserName</w:t>
+      </w:r>
+      <w:r>
+        <w:rPr>
+          <w:rFonts w:asciiTheme="majorHAnsi" w:hAnsiTheme="majorHAnsi" w:cs="Consolas"/>
+          <w:color w:val="000000" w:themeColor="text1"/>
+          <w:sz w:val="24"/>
+          <w:szCs w:val="24"/>
+        </w:rPr>
+        <w:t>.equals(</w:t>
+      </w:r>
+      <w:r>
+        <w:rPr>
+          <w:rFonts w:asciiTheme="majorHAnsi" w:hAnsiTheme="majorHAnsi" w:cs="Consolas"/>
+          <w:color w:val="000000" w:themeColor="text1"/>
+          <w:sz w:val="24"/>
+          <w:szCs w:val="24"/>
+        </w:rPr>
+        <w:t>"firefox")</w:t>
       </w:r>
       <w:r>
         <w:rPr>
@@ -2014,16 +1396,6 @@
           <w:szCs w:val="24"/>
         </w:rPr>
         <w:tab/>
-      </w:r>
-      <w:proofErr w:type="spellStart"/>
-      <w:proofErr w:type="gramStart"/>
-      <w:r>
-        <w:rPr>
-          <w:rFonts w:asciiTheme="majorHAnsi" w:hAnsiTheme="majorHAnsi" w:cs="Consolas"/>
-          <w:color w:val="000000" w:themeColor="text1"/>
-          <w:sz w:val="24"/>
-          <w:szCs w:val="24"/>
-        </w:rPr>
         <w:t>System.</w:t>
       </w:r>
       <w:r>
@@ -2037,45 +1409,14 @@
         </w:rPr>
         <w:t>setProperty</w:t>
       </w:r>
-      <w:proofErr w:type="spellEnd"/>
-      <w:r>
-        <w:rPr>
-          <w:rFonts w:asciiTheme="majorHAnsi" w:hAnsiTheme="majorHAnsi" w:cs="Consolas"/>
-          <w:color w:val="000000" w:themeColor="text1"/>
-          <w:sz w:val="24"/>
-          <w:szCs w:val="24"/>
-        </w:rPr>
-        <w:t>(</w:t>
-      </w:r>
-      <w:proofErr w:type="gramEnd"/>
-      <w:r>
-        <w:rPr>
-          <w:rFonts w:asciiTheme="majorHAnsi" w:hAnsiTheme="majorHAnsi" w:cs="Consolas"/>
-          <w:color w:val="000000" w:themeColor="text1"/>
-          <w:sz w:val="24"/>
-          <w:szCs w:val="24"/>
-        </w:rPr>
-        <w:t>"</w:t>
-      </w:r>
-      <w:proofErr w:type="spellStart"/>
-      <w:r>
-        <w:rPr>
-          <w:rFonts w:asciiTheme="majorHAnsi" w:hAnsiTheme="majorHAnsi" w:cs="Consolas"/>
-          <w:color w:val="000000" w:themeColor="text1"/>
-          <w:sz w:val="24"/>
-          <w:szCs w:val="24"/>
-        </w:rPr>
-        <w:t>webdriver.gecko.driver</w:t>
-      </w:r>
-      <w:proofErr w:type="spellEnd"/>
-      <w:r>
-        <w:rPr>
-          <w:rFonts w:asciiTheme="majorHAnsi" w:hAnsiTheme="majorHAnsi" w:cs="Consolas"/>
-          <w:color w:val="000000" w:themeColor="text1"/>
-          <w:sz w:val="24"/>
-          <w:szCs w:val="24"/>
-        </w:rPr>
-        <w:t>", "C://geckodriver.exe");</w:t>
+      <w:r>
+        <w:rPr>
+          <w:rFonts w:asciiTheme="majorHAnsi" w:hAnsiTheme="majorHAnsi" w:cs="Consolas"/>
+          <w:color w:val="000000" w:themeColor="text1"/>
+          <w:sz w:val="24"/>
+          <w:szCs w:val="24"/>
+        </w:rPr>
+        <w:t>("webdriver.gecko.driver", "C://geckodriver.exe");</w:t>
       </w:r>
     </w:p>
     <w:p>
@@ -2117,26 +1458,7 @@
           <w:szCs w:val="24"/>
         </w:rPr>
         <w:tab/>
-      </w:r>
-      <w:proofErr w:type="gramStart"/>
-      <w:r>
-        <w:rPr>
-          <w:rFonts w:asciiTheme="majorHAnsi" w:hAnsiTheme="majorHAnsi" w:cs="Consolas"/>
-          <w:color w:val="000000" w:themeColor="text1"/>
-          <w:sz w:val="24"/>
-          <w:szCs w:val="24"/>
-        </w:rPr>
-        <w:t>driver</w:t>
-      </w:r>
-      <w:proofErr w:type="gramEnd"/>
-      <w:r>
-        <w:rPr>
-          <w:rFonts w:asciiTheme="majorHAnsi" w:hAnsiTheme="majorHAnsi" w:cs="Consolas"/>
-          <w:color w:val="000000" w:themeColor="text1"/>
-          <w:sz w:val="24"/>
-          <w:szCs w:val="24"/>
-        </w:rPr>
-        <w:t xml:space="preserve"> = </w:t>
+        <w:t xml:space="preserve">driver = </w:t>
       </w:r>
       <w:r>
         <w:rPr>
@@ -2156,27 +1478,7 @@
           <w:sz w:val="24"/>
           <w:szCs w:val="24"/>
         </w:rPr>
-        <w:t xml:space="preserve"> </w:t>
-      </w:r>
-      <w:proofErr w:type="spellStart"/>
-      <w:r>
-        <w:rPr>
-          <w:rFonts w:asciiTheme="majorHAnsi" w:hAnsiTheme="majorHAnsi" w:cs="Consolas"/>
-          <w:color w:val="000000" w:themeColor="text1"/>
-          <w:sz w:val="24"/>
-          <w:szCs w:val="24"/>
-        </w:rPr>
-        <w:t>FirefoxDriver</w:t>
-      </w:r>
-      <w:proofErr w:type="spellEnd"/>
-      <w:r>
-        <w:rPr>
-          <w:rFonts w:asciiTheme="majorHAnsi" w:hAnsiTheme="majorHAnsi" w:cs="Consolas"/>
-          <w:color w:val="000000" w:themeColor="text1"/>
-          <w:sz w:val="24"/>
-          <w:szCs w:val="24"/>
-        </w:rPr>
-        <w:t>();</w:t>
+        <w:t xml:space="preserve"> FirefoxDriver();</w:t>
       </w:r>
     </w:p>
     <w:p>
@@ -2242,67 +1544,7 @@
           <w:szCs w:val="24"/>
         </w:rPr>
         <w:tab/>
-      </w:r>
-      <w:proofErr w:type="spellStart"/>
-      <w:proofErr w:type="gramStart"/>
-      <w:r>
-        <w:rPr>
-          <w:rFonts w:asciiTheme="majorHAnsi" w:hAnsiTheme="majorHAnsi" w:cs="Consolas"/>
-          <w:color w:val="000000" w:themeColor="text1"/>
-          <w:sz w:val="24"/>
-          <w:szCs w:val="24"/>
-        </w:rPr>
-        <w:t>driver.manage</w:t>
-      </w:r>
-      <w:proofErr w:type="spellEnd"/>
-      <w:r>
-        <w:rPr>
-          <w:rFonts w:asciiTheme="majorHAnsi" w:hAnsiTheme="majorHAnsi" w:cs="Consolas"/>
-          <w:color w:val="000000" w:themeColor="text1"/>
-          <w:sz w:val="24"/>
-          <w:szCs w:val="24"/>
-        </w:rPr>
-        <w:t>(</w:t>
-      </w:r>
-      <w:proofErr w:type="gramEnd"/>
-      <w:r>
-        <w:rPr>
-          <w:rFonts w:asciiTheme="majorHAnsi" w:hAnsiTheme="majorHAnsi" w:cs="Consolas"/>
-          <w:color w:val="000000" w:themeColor="text1"/>
-          <w:sz w:val="24"/>
-          <w:szCs w:val="24"/>
-        </w:rPr>
-        <w:t>).timeouts().</w:t>
-      </w:r>
-      <w:proofErr w:type="spellStart"/>
-      <w:r>
-        <w:rPr>
-          <w:rFonts w:asciiTheme="majorHAnsi" w:hAnsiTheme="majorHAnsi" w:cs="Consolas"/>
-          <w:color w:val="000000" w:themeColor="text1"/>
-          <w:sz w:val="24"/>
-          <w:szCs w:val="24"/>
-        </w:rPr>
-        <w:t>implicitlyWait</w:t>
-      </w:r>
-      <w:proofErr w:type="spellEnd"/>
-      <w:r>
-        <w:rPr>
-          <w:rFonts w:asciiTheme="majorHAnsi" w:hAnsiTheme="majorHAnsi" w:cs="Consolas"/>
-          <w:color w:val="000000" w:themeColor="text1"/>
-          <w:sz w:val="24"/>
-          <w:szCs w:val="24"/>
-        </w:rPr>
-        <w:t xml:space="preserve">(10, </w:t>
-      </w:r>
-      <w:proofErr w:type="spellStart"/>
-      <w:r>
-        <w:rPr>
-          <w:rFonts w:asciiTheme="majorHAnsi" w:hAnsiTheme="majorHAnsi" w:cs="Consolas"/>
-          <w:color w:val="000000" w:themeColor="text1"/>
-          <w:sz w:val="24"/>
-          <w:szCs w:val="24"/>
-        </w:rPr>
-        <w:t>TimeUnit.</w:t>
+        <w:t>driver.manage().timeouts().implicitlyWait(10, TimeUnit.</w:t>
       </w:r>
       <w:r>
         <w:rPr>
@@ -2317,7 +1559,6 @@
         </w:rPr>
         <w:t>SECONDS</w:t>
       </w:r>
-      <w:proofErr w:type="spellEnd"/>
       <w:r>
         <w:rPr>
           <w:rFonts w:asciiTheme="majorHAnsi" w:hAnsiTheme="majorHAnsi" w:cs="Consolas"/>
@@ -2359,7 +1600,6 @@
         </w:rPr>
         <w:tab/>
       </w:r>
-      <w:proofErr w:type="gramStart"/>
       <w:r>
         <w:rPr>
           <w:rFonts w:asciiTheme="majorHAnsi" w:hAnsiTheme="majorHAnsi" w:cs="Consolas"/>
@@ -2371,7 +1611,6 @@
         </w:rPr>
         <w:t>return</w:t>
       </w:r>
-      <w:proofErr w:type="gramEnd"/>
       <w:r>
         <w:rPr>
           <w:rFonts w:asciiTheme="majorHAnsi" w:hAnsiTheme="majorHAnsi" w:cs="Consolas"/>
@@ -2431,19 +1670,23 @@
           <w:sz w:val="24"/>
           <w:szCs w:val="24"/>
         </w:rPr>
-        <w:t xml:space="preserve">Create first test case to test </w:t>
-      </w:r>
-      <w:proofErr w:type="spellStart"/>
-      <w:r>
+        <w:t>Create first test case to test initializeDriver method</w:t>
+      </w:r>
+    </w:p>
+    <w:p>
+      <w:pPr>
+        <w:pStyle w:val="ListParagraph"/>
+        <w:numPr>
+          <w:ilvl w:val="1"/>
+          <w:numId w:val="1"/>
+        </w:numPr>
         <w:rPr>
           <w:rFonts w:asciiTheme="majorHAnsi" w:hAnsiTheme="majorHAnsi"/>
           <w:color w:val="000000" w:themeColor="text1"/>
           <w:sz w:val="24"/>
           <w:szCs w:val="24"/>
         </w:rPr>
-        <w:t>initializeDriver</w:t>
-      </w:r>
-      <w:proofErr w:type="spellEnd"/>
+      </w:pPr>
       <w:r>
         <w:rPr>
           <w:rFonts w:asciiTheme="majorHAnsi" w:hAnsiTheme="majorHAnsi"/>
@@ -2451,71 +1694,7 @@
           <w:sz w:val="24"/>
           <w:szCs w:val="24"/>
         </w:rPr>
-        <w:t xml:space="preserve"> method</w:t>
-      </w:r>
-    </w:p>
-    <w:p>
-      <w:pPr>
-        <w:pStyle w:val="ListParagraph"/>
-        <w:numPr>
-          <w:ilvl w:val="1"/>
-          <w:numId w:val="1"/>
-        </w:numPr>
-        <w:rPr>
-          <w:rFonts w:asciiTheme="majorHAnsi" w:hAnsiTheme="majorHAnsi"/>
-          <w:color w:val="000000" w:themeColor="text1"/>
-          <w:sz w:val="24"/>
-          <w:szCs w:val="24"/>
-        </w:rPr>
-      </w:pPr>
-      <w:r>
-        <w:rPr>
-          <w:rFonts w:asciiTheme="majorHAnsi" w:hAnsiTheme="majorHAnsi"/>
-          <w:color w:val="000000" w:themeColor="text1"/>
-          <w:sz w:val="24"/>
-          <w:szCs w:val="24"/>
-        </w:rPr>
-        <w:t xml:space="preserve">Within </w:t>
-      </w:r>
-      <w:proofErr w:type="spellStart"/>
-      <w:r>
-        <w:rPr>
-          <w:rFonts w:asciiTheme="majorHAnsi" w:hAnsiTheme="majorHAnsi"/>
-          <w:color w:val="000000" w:themeColor="text1"/>
-          <w:sz w:val="24"/>
-          <w:szCs w:val="24"/>
-        </w:rPr>
-        <w:t>src</w:t>
-      </w:r>
-      <w:proofErr w:type="spellEnd"/>
-      <w:r>
-        <w:rPr>
-          <w:rFonts w:asciiTheme="majorHAnsi" w:hAnsiTheme="majorHAnsi"/>
-          <w:color w:val="000000" w:themeColor="text1"/>
-          <w:sz w:val="24"/>
-          <w:szCs w:val="24"/>
-        </w:rPr>
-        <w:t xml:space="preserve">/test/java package create </w:t>
-      </w:r>
-      <w:proofErr w:type="spellStart"/>
-      <w:r>
-        <w:rPr>
-          <w:rFonts w:asciiTheme="majorHAnsi" w:hAnsiTheme="majorHAnsi"/>
-          <w:color w:val="000000" w:themeColor="text1"/>
-          <w:sz w:val="24"/>
-          <w:szCs w:val="24"/>
-        </w:rPr>
-        <w:t>HomePage</w:t>
-      </w:r>
-      <w:proofErr w:type="spellEnd"/>
-      <w:r>
-        <w:rPr>
-          <w:rFonts w:asciiTheme="majorHAnsi" w:hAnsiTheme="majorHAnsi"/>
-          <w:color w:val="000000" w:themeColor="text1"/>
-          <w:sz w:val="24"/>
-          <w:szCs w:val="24"/>
-        </w:rPr>
-        <w:t xml:space="preserve"> class and add the following:</w:t>
+        <w:t>Within src/test/java package create HomePage class and add the following:</w:t>
       </w:r>
     </w:p>
     <w:p>
@@ -2532,7 +1711,6 @@
           <w:szCs w:val="24"/>
         </w:rPr>
       </w:pPr>
-      <w:proofErr w:type="gramStart"/>
       <w:r>
         <w:rPr>
           <w:rFonts w:cstheme="minorHAnsi"/>
@@ -2544,7 +1722,6 @@
         </w:rPr>
         <w:t>public</w:t>
       </w:r>
-      <w:proofErr w:type="gramEnd"/>
       <w:r>
         <w:rPr>
           <w:rFonts w:cstheme="minorHAnsi"/>
@@ -2572,27 +1749,7 @@
           <w:sz w:val="24"/>
           <w:szCs w:val="24"/>
         </w:rPr>
-        <w:t xml:space="preserve"> </w:t>
-      </w:r>
-      <w:proofErr w:type="spellStart"/>
-      <w:r>
-        <w:rPr>
-          <w:rFonts w:cstheme="minorHAnsi"/>
-          <w:color w:val="000000" w:themeColor="text1"/>
-          <w:sz w:val="24"/>
-          <w:szCs w:val="24"/>
-        </w:rPr>
-        <w:t>HomePage</w:t>
-      </w:r>
-      <w:proofErr w:type="spellEnd"/>
-      <w:r>
-        <w:rPr>
-          <w:rFonts w:cstheme="minorHAnsi"/>
-          <w:color w:val="000000" w:themeColor="text1"/>
-          <w:sz w:val="24"/>
-          <w:szCs w:val="24"/>
-        </w:rPr>
-        <w:t xml:space="preserve"> </w:t>
+        <w:t xml:space="preserve"> HomePage </w:t>
       </w:r>
       <w:r>
         <w:rPr>
@@ -2678,7 +1835,6 @@
         </w:rPr>
         <w:tab/>
       </w:r>
-      <w:proofErr w:type="gramStart"/>
       <w:r>
         <w:rPr>
           <w:rFonts w:cstheme="minorHAnsi"/>
@@ -2690,7 +1846,6 @@
         </w:rPr>
         <w:t>public</w:t>
       </w:r>
-      <w:proofErr w:type="gramEnd"/>
       <w:r>
         <w:rPr>
           <w:rFonts w:cstheme="minorHAnsi"/>
@@ -2718,27 +1873,7 @@
           <w:sz w:val="24"/>
           <w:szCs w:val="24"/>
         </w:rPr>
-        <w:t xml:space="preserve"> </w:t>
-      </w:r>
-      <w:proofErr w:type="spellStart"/>
-      <w:r>
-        <w:rPr>
-          <w:rFonts w:cstheme="minorHAnsi"/>
-          <w:color w:val="000000" w:themeColor="text1"/>
-          <w:sz w:val="24"/>
-          <w:szCs w:val="24"/>
-        </w:rPr>
-        <w:t>basePageNavigation</w:t>
-      </w:r>
-      <w:proofErr w:type="spellEnd"/>
-      <w:r>
-        <w:rPr>
-          <w:rFonts w:cstheme="minorHAnsi"/>
-          <w:color w:val="000000" w:themeColor="text1"/>
-          <w:sz w:val="24"/>
-          <w:szCs w:val="24"/>
-        </w:rPr>
-        <w:t xml:space="preserve">() </w:t>
+        <w:t xml:space="preserve"> basePageNavigation() </w:t>
       </w:r>
       <w:r>
         <w:rPr>
@@ -2758,27 +1893,7 @@
           <w:sz w:val="24"/>
           <w:szCs w:val="24"/>
         </w:rPr>
-        <w:t xml:space="preserve"> </w:t>
-      </w:r>
-      <w:proofErr w:type="spellStart"/>
-      <w:r>
-        <w:rPr>
-          <w:rFonts w:cstheme="minorHAnsi"/>
-          <w:color w:val="000000" w:themeColor="text1"/>
-          <w:sz w:val="24"/>
-          <w:szCs w:val="24"/>
-        </w:rPr>
-        <w:t>IOException</w:t>
-      </w:r>
-      <w:proofErr w:type="spellEnd"/>
-      <w:r>
-        <w:rPr>
-          <w:rFonts w:cstheme="minorHAnsi"/>
-          <w:color w:val="000000" w:themeColor="text1"/>
-          <w:sz w:val="24"/>
-          <w:szCs w:val="24"/>
-        </w:rPr>
-        <w:t xml:space="preserve"> {</w:t>
+        <w:t xml:space="preserve"> IOException {</w:t>
       </w:r>
     </w:p>
     <w:p>
@@ -2812,46 +1927,7 @@
           <w:szCs w:val="24"/>
         </w:rPr>
         <w:tab/>
-      </w:r>
-      <w:proofErr w:type="gramStart"/>
-      <w:r>
-        <w:rPr>
-          <w:rFonts w:cstheme="minorHAnsi"/>
-          <w:color w:val="000000" w:themeColor="text1"/>
-          <w:sz w:val="24"/>
-          <w:szCs w:val="24"/>
-        </w:rPr>
-        <w:t>driver</w:t>
-      </w:r>
-      <w:proofErr w:type="gramEnd"/>
-      <w:r>
-        <w:rPr>
-          <w:rFonts w:cstheme="minorHAnsi"/>
-          <w:color w:val="000000" w:themeColor="text1"/>
-          <w:sz w:val="24"/>
-          <w:szCs w:val="24"/>
-        </w:rPr>
-        <w:t xml:space="preserve"> = </w:t>
-      </w:r>
-      <w:proofErr w:type="spellStart"/>
-      <w:r>
-        <w:rPr>
-          <w:rFonts w:cstheme="minorHAnsi"/>
-          <w:color w:val="000000" w:themeColor="text1"/>
-          <w:sz w:val="24"/>
-          <w:szCs w:val="24"/>
-        </w:rPr>
-        <w:t>initializeDriver</w:t>
-      </w:r>
-      <w:proofErr w:type="spellEnd"/>
-      <w:r>
-        <w:rPr>
-          <w:rFonts w:cstheme="minorHAnsi"/>
-          <w:color w:val="000000" w:themeColor="text1"/>
-          <w:sz w:val="24"/>
-          <w:szCs w:val="24"/>
-        </w:rPr>
-        <w:t>();</w:t>
+        <w:t>driver = initializeDriver();</w:t>
       </w:r>
     </w:p>
     <w:p>
@@ -2885,37 +1961,7 @@
           <w:szCs w:val="24"/>
         </w:rPr>
         <w:tab/>
-      </w:r>
-      <w:proofErr w:type="spellStart"/>
-      <w:proofErr w:type="gramStart"/>
-      <w:r>
-        <w:rPr>
-          <w:rFonts w:cstheme="minorHAnsi"/>
-          <w:color w:val="000000" w:themeColor="text1"/>
-          <w:sz w:val="24"/>
-          <w:szCs w:val="24"/>
-        </w:rPr>
-        <w:t>driver.get</w:t>
-      </w:r>
-      <w:proofErr w:type="spellEnd"/>
-      <w:r>
-        <w:rPr>
-          <w:rFonts w:cstheme="minorHAnsi"/>
-          <w:color w:val="000000" w:themeColor="text1"/>
-          <w:sz w:val="24"/>
-          <w:szCs w:val="24"/>
-        </w:rPr>
-        <w:t>(</w:t>
-      </w:r>
-      <w:proofErr w:type="gramEnd"/>
-      <w:r>
-        <w:rPr>
-          <w:rFonts w:cstheme="minorHAnsi"/>
-          <w:color w:val="000000" w:themeColor="text1"/>
-          <w:sz w:val="24"/>
-          <w:szCs w:val="24"/>
-        </w:rPr>
-        <w:t>"http://www.qaclickacademy.com/");</w:t>
+        <w:t>driver.get("http://www.qaclickacademy.com/");</w:t>
       </w:r>
     </w:p>
     <w:p>
@@ -2977,8 +2023,415 @@
           <w:szCs w:val="24"/>
         </w:rPr>
       </w:pPr>
+      <w:r>
+        <w:rPr>
+          <w:rFonts w:cstheme="minorHAnsi"/>
+          <w:color w:val="000000" w:themeColor="text1"/>
+          <w:sz w:val="24"/>
+          <w:szCs w:val="24"/>
+        </w:rPr>
+        <w:t>Create testing.xml file</w:t>
+      </w:r>
+    </w:p>
+    <w:p>
+      <w:pPr>
+        <w:pStyle w:val="ListParagraph"/>
+        <w:numPr>
+          <w:ilvl w:val="1"/>
+          <w:numId w:val="1"/>
+        </w:numPr>
+        <w:rPr>
+          <w:rFonts w:cstheme="minorHAnsi"/>
+          <w:color w:val="000000" w:themeColor="text1"/>
+          <w:sz w:val="24"/>
+          <w:szCs w:val="24"/>
+        </w:rPr>
+      </w:pPr>
+      <w:r>
+        <w:rPr>
+          <w:rFonts w:cstheme="minorHAnsi"/>
+          <w:color w:val="000000" w:themeColor="text1"/>
+          <w:sz w:val="24"/>
+          <w:szCs w:val="24"/>
+        </w:rPr>
+        <w:t>Right click project directory</w:t>
+      </w:r>
+    </w:p>
+    <w:p>
+      <w:pPr>
+        <w:pStyle w:val="ListParagraph"/>
+        <w:numPr>
+          <w:ilvl w:val="1"/>
+          <w:numId w:val="1"/>
+        </w:numPr>
+        <w:rPr>
+          <w:rFonts w:cstheme="minorHAnsi"/>
+          <w:color w:val="000000" w:themeColor="text1"/>
+          <w:sz w:val="24"/>
+          <w:szCs w:val="24"/>
+        </w:rPr>
+      </w:pPr>
+      <w:r>
+        <w:rPr>
+          <w:rFonts w:cstheme="minorHAnsi"/>
+          <w:color w:val="000000" w:themeColor="text1"/>
+          <w:sz w:val="24"/>
+          <w:szCs w:val="24"/>
+        </w:rPr>
+        <w:t>Hover over TestNG</w:t>
+      </w:r>
+    </w:p>
+    <w:p>
+      <w:pPr>
+        <w:pStyle w:val="ListParagraph"/>
+        <w:numPr>
+          <w:ilvl w:val="1"/>
+          <w:numId w:val="1"/>
+        </w:numPr>
+        <w:rPr>
+          <w:rFonts w:cstheme="minorHAnsi"/>
+          <w:color w:val="000000" w:themeColor="text1"/>
+          <w:sz w:val="24"/>
+          <w:szCs w:val="24"/>
+        </w:rPr>
+      </w:pPr>
+      <w:r>
+        <w:rPr>
+          <w:rFonts w:cstheme="minorHAnsi"/>
+          <w:color w:val="000000" w:themeColor="text1"/>
+          <w:sz w:val="24"/>
+          <w:szCs w:val="24"/>
+        </w:rPr>
+        <w:t>Click Convert to TestNG</w:t>
+      </w:r>
+    </w:p>
+    <w:p>
+      <w:pPr>
+        <w:pStyle w:val="ListParagraph"/>
+        <w:numPr>
+          <w:ilvl w:val="1"/>
+          <w:numId w:val="1"/>
+        </w:numPr>
+        <w:rPr>
+          <w:rFonts w:cstheme="minorHAnsi"/>
+          <w:color w:val="000000" w:themeColor="text1"/>
+          <w:sz w:val="24"/>
+          <w:szCs w:val="24"/>
+        </w:rPr>
+      </w:pPr>
+      <w:r>
+        <w:rPr>
+          <w:rFonts w:cstheme="minorHAnsi"/>
+          <w:color w:val="000000" w:themeColor="text1"/>
+          <w:sz w:val="24"/>
+          <w:szCs w:val="24"/>
+        </w:rPr>
+        <w:t>Click Finish</w:t>
+      </w:r>
+    </w:p>
+    <w:p>
+      <w:pPr>
+        <w:pStyle w:val="ListParagraph"/>
+        <w:numPr>
+          <w:ilvl w:val="0"/>
+          <w:numId w:val="1"/>
+        </w:numPr>
+        <w:rPr>
+          <w:rFonts w:cstheme="minorHAnsi"/>
+          <w:color w:val="000000" w:themeColor="text1"/>
+          <w:sz w:val="24"/>
+          <w:szCs w:val="24"/>
+        </w:rPr>
+      </w:pPr>
+      <w:r>
+        <w:rPr>
+          <w:rFonts w:cstheme="minorHAnsi"/>
+          <w:color w:val="000000" w:themeColor="text1"/>
+          <w:sz w:val="24"/>
+          <w:szCs w:val="24"/>
+        </w:rPr>
+        <w:t>Configure TestNG with Maven using Maven Surfire</w:t>
+      </w:r>
+    </w:p>
+    <w:p>
+      <w:pPr>
+        <w:pStyle w:val="ListParagraph"/>
+        <w:numPr>
+          <w:ilvl w:val="1"/>
+          <w:numId w:val="1"/>
+        </w:numPr>
+        <w:rPr>
+          <w:rFonts w:cstheme="minorHAnsi"/>
+          <w:color w:val="000000" w:themeColor="text1"/>
+          <w:sz w:val="24"/>
+          <w:szCs w:val="24"/>
+        </w:rPr>
+      </w:pPr>
+      <w:r>
+        <w:rPr>
+          <w:rFonts w:cstheme="minorHAnsi"/>
+          <w:color w:val="000000" w:themeColor="text1"/>
+          <w:sz w:val="24"/>
+          <w:szCs w:val="24"/>
+        </w:rPr>
+        <w:t xml:space="preserve">Google </w:t>
+      </w:r>
+      <w:hyperlink r:id="rId7" w:history="1">
+        <w:r>
+          <w:rPr>
+            <w:rStyle w:val="Hyperlink"/>
+            <w:rFonts w:cstheme="minorHAnsi"/>
+            <w:sz w:val="24"/>
+            <w:szCs w:val="24"/>
+          </w:rPr>
+          <w:t>https://maven.apache.org/surefire/maven-surefire-plugin/examples/testng.html</w:t>
+        </w:r>
+      </w:hyperlink>
+    </w:p>
+    <w:p>
+      <w:pPr>
+        <w:pStyle w:val="ListParagraph"/>
+        <w:numPr>
+          <w:ilvl w:val="1"/>
+          <w:numId w:val="1"/>
+        </w:numPr>
+        <w:rPr>
+          <w:rFonts w:cstheme="minorHAnsi"/>
+          <w:color w:val="000000" w:themeColor="text1"/>
+          <w:sz w:val="24"/>
+          <w:szCs w:val="24"/>
+        </w:rPr>
+      </w:pPr>
+      <w:r>
+        <w:rPr>
+          <w:rFonts w:cstheme="minorHAnsi"/>
+          <w:color w:val="000000" w:themeColor="text1"/>
+          <w:sz w:val="24"/>
+          <w:szCs w:val="24"/>
+        </w:rPr>
+        <w:t xml:space="preserve">Under Using Suite XML Files, copy the xml </w:t>
+      </w:r>
+      <w:r>
+        <w:rPr>
+          <w:rFonts w:cstheme="minorHAnsi"/>
+          <w:color w:val="000000" w:themeColor="text1"/>
+          <w:sz w:val="24"/>
+          <w:szCs w:val="24"/>
+        </w:rPr>
+        <w:t>plugin</w:t>
+      </w:r>
+      <w:r>
+        <w:rPr>
+          <w:rFonts w:cstheme="minorHAnsi"/>
+          <w:color w:val="000000" w:themeColor="text1"/>
+          <w:sz w:val="24"/>
+          <w:szCs w:val="24"/>
+        </w:rPr>
+        <w:t>s</w:t>
+      </w:r>
+      <w:r>
+        <w:rPr>
+          <w:rFonts w:cstheme="minorHAnsi"/>
+          <w:color w:val="000000" w:themeColor="text1"/>
+          <w:sz w:val="24"/>
+          <w:szCs w:val="24"/>
+        </w:rPr>
+        <w:t xml:space="preserve"> tag</w:t>
+      </w:r>
+    </w:p>
+    <w:p>
+      <w:pPr>
+        <w:pStyle w:val="ListParagraph"/>
+        <w:numPr>
+          <w:ilvl w:val="1"/>
+          <w:numId w:val="1"/>
+        </w:numPr>
+        <w:rPr>
+          <w:rFonts w:cstheme="minorHAnsi"/>
+          <w:color w:val="000000" w:themeColor="text1"/>
+          <w:sz w:val="24"/>
+          <w:szCs w:val="24"/>
+        </w:rPr>
+      </w:pPr>
+      <w:r>
+        <w:rPr>
+          <w:rFonts w:cstheme="minorHAnsi"/>
+          <w:color w:val="000000" w:themeColor="text1"/>
+          <w:sz w:val="24"/>
+          <w:szCs w:val="24"/>
+        </w:rPr>
+        <w:t xml:space="preserve">Within project pom.xml file, create a </w:t>
+      </w:r>
+      <w:r>
+        <w:rPr>
+          <w:rFonts w:cstheme="minorHAnsi"/>
+          <w:color w:val="000000" w:themeColor="text1"/>
+          <w:sz w:val="24"/>
+          <w:szCs w:val="24"/>
+        </w:rPr>
+        <w:t>build</w:t>
+      </w:r>
+      <w:r>
+        <w:rPr>
+          <w:rFonts w:cstheme="minorHAnsi"/>
+          <w:color w:val="000000" w:themeColor="text1"/>
+          <w:sz w:val="24"/>
+          <w:szCs w:val="24"/>
+        </w:rPr>
+        <w:t xml:space="preserve"> tag above the dependencies tag</w:t>
+      </w:r>
+    </w:p>
+    <w:p>
+      <w:pPr>
+        <w:pStyle w:val="ListParagraph"/>
+        <w:numPr>
+          <w:ilvl w:val="1"/>
+          <w:numId w:val="1"/>
+        </w:numPr>
+        <w:rPr>
+          <w:rFonts w:cstheme="minorHAnsi"/>
+          <w:color w:val="000000" w:themeColor="text1"/>
+          <w:sz w:val="24"/>
+          <w:szCs w:val="24"/>
+        </w:rPr>
+      </w:pPr>
+      <w:r>
+        <w:rPr>
+          <w:rFonts w:cstheme="minorHAnsi"/>
+          <w:color w:val="000000" w:themeColor="text1"/>
+          <w:sz w:val="24"/>
+          <w:szCs w:val="24"/>
+        </w:rPr>
+        <w:t>Add the copied Maven Surfire plugin</w:t>
+      </w:r>
+      <w:r>
+        <w:rPr>
+          <w:rFonts w:cstheme="minorHAnsi"/>
+          <w:color w:val="000000" w:themeColor="text1"/>
+          <w:sz w:val="24"/>
+          <w:szCs w:val="24"/>
+        </w:rPr>
+        <w:t>s</w:t>
+      </w:r>
+      <w:r>
+        <w:rPr>
+          <w:rFonts w:cstheme="minorHAnsi"/>
+          <w:color w:val="000000" w:themeColor="text1"/>
+          <w:sz w:val="24"/>
+          <w:szCs w:val="24"/>
+        </w:rPr>
+        <w:t xml:space="preserve"> tag to the </w:t>
+      </w:r>
+      <w:r>
+        <w:rPr>
+          <w:rFonts w:cstheme="minorHAnsi"/>
+          <w:color w:val="000000" w:themeColor="text1"/>
+          <w:sz w:val="24"/>
+          <w:szCs w:val="24"/>
+        </w:rPr>
+        <w:t>build</w:t>
+      </w:r>
+      <w:r>
+        <w:rPr>
+          <w:rFonts w:cstheme="minorHAnsi"/>
+          <w:color w:val="000000" w:themeColor="text1"/>
+          <w:sz w:val="24"/>
+          <w:szCs w:val="24"/>
+        </w:rPr>
+        <w:t xml:space="preserve"> tag</w:t>
+      </w:r>
+    </w:p>
+    <w:p>
+      <w:pPr>
+        <w:pStyle w:val="ListParagraph"/>
+        <w:numPr>
+          <w:ilvl w:val="1"/>
+          <w:numId w:val="1"/>
+        </w:numPr>
+        <w:rPr>
+          <w:rFonts w:cstheme="minorHAnsi"/>
+          <w:color w:val="000000" w:themeColor="text1"/>
+          <w:sz w:val="24"/>
+          <w:szCs w:val="24"/>
+        </w:rPr>
+      </w:pPr>
+      <w:r>
+        <w:rPr>
+          <w:rFonts w:cstheme="minorHAnsi"/>
+          <w:color w:val="000000" w:themeColor="text1"/>
+          <w:sz w:val="24"/>
+          <w:szCs w:val="24"/>
+        </w:rPr>
+        <w:t>Now you can run Maven test</w:t>
+      </w:r>
+    </w:p>
+    <w:p>
+      <w:pPr>
+        <w:pStyle w:val="ListParagraph"/>
+        <w:numPr>
+          <w:ilvl w:val="2"/>
+          <w:numId w:val="1"/>
+        </w:numPr>
+        <w:rPr>
+          <w:rFonts w:cstheme="minorHAnsi"/>
+          <w:color w:val="000000" w:themeColor="text1"/>
+          <w:sz w:val="24"/>
+          <w:szCs w:val="24"/>
+        </w:rPr>
+      </w:pPr>
+      <w:r>
+        <w:rPr>
+          <w:rFonts w:cstheme="minorHAnsi"/>
+          <w:color w:val="000000" w:themeColor="text1"/>
+          <w:sz w:val="24"/>
+          <w:szCs w:val="24"/>
+        </w:rPr>
+        <w:t>In the terminal, enter the following</w:t>
+      </w:r>
+      <w:r>
+        <w:rPr>
+          <w:rFonts w:cstheme="minorHAnsi"/>
+          <w:color w:val="000000" w:themeColor="text1"/>
+          <w:sz w:val="24"/>
+          <w:szCs w:val="24"/>
+        </w:rPr>
+        <w:t xml:space="preserve"> to run the test</w:t>
+      </w:r>
       <w:bookmarkStart w:id="0" w:name="_GoBack"/>
       <w:bookmarkEnd w:id="0"/>
+      <w:r>
+        <w:rPr>
+          <w:rFonts w:cstheme="minorHAnsi"/>
+          <w:color w:val="000000" w:themeColor="text1"/>
+          <w:sz w:val="24"/>
+          <w:szCs w:val="24"/>
+        </w:rPr>
+        <w:t>:</w:t>
+      </w:r>
+    </w:p>
+    <w:p>
+      <w:pPr>
+        <w:pStyle w:val="ListParagraph"/>
+        <w:numPr>
+          <w:ilvl w:val="3"/>
+          <w:numId w:val="1"/>
+        </w:numPr>
+        <w:rPr>
+          <w:rFonts w:cstheme="minorHAnsi"/>
+          <w:color w:val="000000" w:themeColor="text1"/>
+          <w:sz w:val="24"/>
+          <w:szCs w:val="24"/>
+        </w:rPr>
+      </w:pPr>
+      <w:r>
+        <w:rPr>
+          <w:rFonts w:cstheme="minorHAnsi"/>
+          <w:color w:val="000000" w:themeColor="text1"/>
+          <w:sz w:val="24"/>
+          <w:szCs w:val="24"/>
+        </w:rPr>
+        <w:t>mvn test</w:t>
+      </w:r>
     </w:p>
     <w:sectPr>
       <w:pgSz w:w="12240" w:h="15840"/>
@@ -3109,7 +2562,7 @@
         <w:ind w:left="2160" w:hanging="180"/>
       </w:pPr>
     </w:lvl>
-    <w:lvl w:ilvl="3" w:tplc="0409000F" w:tentative="1">
+    <w:lvl w:ilvl="3" w:tplc="0409000F">
       <w:start w:val="1"/>
       <w:numFmt w:val="decimal"/>
       <w:lvlText w:val="%4."/>

</xml_diff>

<commit_message>
add log4j dependencies to pom.xml
</commit_message>
<xml_diff>
--- a/automation-testing-framework-build-steps.docx
+++ b/automation-testing-framework-build-steps.docx
@@ -508,14 +508,7 @@
           <w:sz w:val="24"/>
           <w:szCs w:val="24"/>
         </w:rPr>
-        <w:t>A</w:t>
-      </w:r>
-      <w:r>
-        <w:rPr>
-          <w:sz w:val="24"/>
-          <w:szCs w:val="24"/>
-        </w:rPr>
-        <w:t>dd selenium dependency to dependencies tag</w:t>
+        <w:t>Add selenium dependency to dependencies tag</w:t>
       </w:r>
     </w:p>
     <w:p>
@@ -785,14 +778,6 @@
           <w:szCs w:val="24"/>
         </w:rPr>
         <w:tab/>
-      </w:r>
-      <w:r>
-        <w:rPr>
-          <w:rFonts w:asciiTheme="majorHAnsi" w:hAnsiTheme="majorHAnsi" w:cs="Consolas"/>
-          <w:color w:val="000000" w:themeColor="text1"/>
-          <w:sz w:val="24"/>
-          <w:szCs w:val="24"/>
-        </w:rPr>
         <w:t xml:space="preserve">    </w:t>
       </w:r>
       <w:r>
@@ -2397,41 +2382,158 @@
         </w:rPr>
         <w:t xml:space="preserve"> to run the test</w:t>
       </w:r>
+      <w:r>
+        <w:rPr>
+          <w:rFonts w:cstheme="minorHAnsi"/>
+          <w:color w:val="000000" w:themeColor="text1"/>
+          <w:sz w:val="24"/>
+          <w:szCs w:val="24"/>
+        </w:rPr>
+        <w:t>:</w:t>
+      </w:r>
+    </w:p>
+    <w:p>
+      <w:pPr>
+        <w:pStyle w:val="ListParagraph"/>
+        <w:numPr>
+          <w:ilvl w:val="3"/>
+          <w:numId w:val="1"/>
+        </w:numPr>
+        <w:rPr>
+          <w:rFonts w:cstheme="minorHAnsi"/>
+          <w:color w:val="000000" w:themeColor="text1"/>
+          <w:sz w:val="24"/>
+          <w:szCs w:val="24"/>
+        </w:rPr>
+      </w:pPr>
+      <w:r>
+        <w:rPr>
+          <w:rFonts w:cstheme="minorHAnsi"/>
+          <w:color w:val="000000" w:themeColor="text1"/>
+          <w:sz w:val="24"/>
+          <w:szCs w:val="24"/>
+        </w:rPr>
+        <w:t>mvn test</w:t>
+      </w:r>
+    </w:p>
+    <w:p>
+      <w:pPr>
+        <w:pStyle w:val="ListParagraph"/>
+        <w:numPr>
+          <w:ilvl w:val="0"/>
+          <w:numId w:val="1"/>
+        </w:numPr>
+        <w:rPr>
+          <w:rFonts w:cstheme="minorHAnsi"/>
+          <w:color w:val="000000" w:themeColor="text1"/>
+          <w:sz w:val="24"/>
+          <w:szCs w:val="24"/>
+        </w:rPr>
+      </w:pPr>
+      <w:r>
+        <w:rPr>
+          <w:rFonts w:cstheme="minorHAnsi"/>
+          <w:color w:val="000000" w:themeColor="text1"/>
+          <w:sz w:val="24"/>
+          <w:szCs w:val="24"/>
+        </w:rPr>
+        <w:lastRenderedPageBreak/>
+        <w:t>Add Log4j with Maven</w:t>
+      </w:r>
+    </w:p>
+    <w:p>
+      <w:pPr>
+        <w:pStyle w:val="ListParagraph"/>
+        <w:numPr>
+          <w:ilvl w:val="1"/>
+          <w:numId w:val="1"/>
+        </w:numPr>
+        <w:rPr>
+          <w:rFonts w:cstheme="minorHAnsi"/>
+          <w:color w:val="000000" w:themeColor="text1"/>
+          <w:sz w:val="24"/>
+          <w:szCs w:val="24"/>
+        </w:rPr>
+      </w:pPr>
+      <w:r>
+        <w:rPr>
+          <w:rFonts w:cstheme="minorHAnsi"/>
+          <w:color w:val="000000" w:themeColor="text1"/>
+          <w:sz w:val="24"/>
+          <w:szCs w:val="24"/>
+        </w:rPr>
+        <w:t xml:space="preserve">Google </w:t>
+      </w:r>
+      <w:hyperlink r:id="rId8" w:history="1">
+        <w:r>
+          <w:rPr>
+            <w:rStyle w:val="Hyperlink"/>
+            <w:rFonts w:cstheme="minorHAnsi"/>
+            <w:sz w:val="24"/>
+            <w:szCs w:val="24"/>
+          </w:rPr>
+          <w:t>https://mvnrepository.com/</w:t>
+        </w:r>
+      </w:hyperlink>
+      <w:r>
+        <w:rPr>
+          <w:rFonts w:cstheme="minorHAnsi"/>
+          <w:color w:val="000000" w:themeColor="text1"/>
+          <w:sz w:val="24"/>
+          <w:szCs w:val="24"/>
+        </w:rPr>
+        <w:t xml:space="preserve"> and search log4j</w:t>
+      </w:r>
+    </w:p>
+    <w:p>
+      <w:pPr>
+        <w:pStyle w:val="ListParagraph"/>
+        <w:numPr>
+          <w:ilvl w:val="1"/>
+          <w:numId w:val="1"/>
+        </w:numPr>
+        <w:rPr>
+          <w:rFonts w:cstheme="minorHAnsi"/>
+          <w:color w:val="000000" w:themeColor="text1"/>
+          <w:sz w:val="24"/>
+          <w:szCs w:val="24"/>
+        </w:rPr>
+      </w:pPr>
+      <w:r>
+        <w:rPr>
+          <w:rFonts w:cstheme="minorHAnsi"/>
+          <w:color w:val="000000" w:themeColor="text1"/>
+          <w:sz w:val="24"/>
+          <w:szCs w:val="24"/>
+        </w:rPr>
+        <w:t>Select and copy latest Log4j Core and Log4j API</w:t>
+      </w:r>
+    </w:p>
+    <w:p>
+      <w:pPr>
+        <w:pStyle w:val="ListParagraph"/>
+        <w:numPr>
+          <w:ilvl w:val="1"/>
+          <w:numId w:val="1"/>
+        </w:numPr>
+        <w:rPr>
+          <w:rFonts w:cstheme="minorHAnsi"/>
+          <w:color w:val="000000" w:themeColor="text1"/>
+          <w:sz w:val="24"/>
+          <w:szCs w:val="24"/>
+        </w:rPr>
+      </w:pPr>
+      <w:r>
+        <w:rPr>
+          <w:rFonts w:cstheme="minorHAnsi"/>
+          <w:color w:val="000000" w:themeColor="text1"/>
+          <w:sz w:val="24"/>
+          <w:szCs w:val="24"/>
+        </w:rPr>
+        <w:t>Add dependency xml tag to project pom.xml dependencies tag</w:t>
+      </w:r>
       <w:bookmarkStart w:id="0" w:name="_GoBack"/>
       <w:bookmarkEnd w:id="0"/>
-      <w:r>
-        <w:rPr>
-          <w:rFonts w:cstheme="minorHAnsi"/>
-          <w:color w:val="000000" w:themeColor="text1"/>
-          <w:sz w:val="24"/>
-          <w:szCs w:val="24"/>
-        </w:rPr>
-        <w:t>:</w:t>
-      </w:r>
-    </w:p>
-    <w:p>
-      <w:pPr>
-        <w:pStyle w:val="ListParagraph"/>
-        <w:numPr>
-          <w:ilvl w:val="3"/>
-          <w:numId w:val="1"/>
-        </w:numPr>
-        <w:rPr>
-          <w:rFonts w:cstheme="minorHAnsi"/>
-          <w:color w:val="000000" w:themeColor="text1"/>
-          <w:sz w:val="24"/>
-          <w:szCs w:val="24"/>
-        </w:rPr>
-      </w:pPr>
-      <w:r>
-        <w:rPr>
-          <w:rFonts w:cstheme="minorHAnsi"/>
-          <w:color w:val="000000" w:themeColor="text1"/>
-          <w:sz w:val="24"/>
-          <w:szCs w:val="24"/>
-        </w:rPr>
-        <w:t>mvn test</w:t>
-      </w:r>
     </w:p>
     <w:sectPr>
       <w:pgSz w:w="12240" w:h="15840"/>

</xml_diff>

<commit_message>
integrated log4j, add test logs to each test class
</commit_message>
<xml_diff>
--- a/automation-testing-framework-build-steps.docx
+++ b/automation-testing-framework-build-steps.docx
@@ -2532,8 +2532,1232 @@
         </w:rPr>
         <w:t>Add dependency xml tag to project pom.xml dependencies tag</w:t>
       </w:r>
+    </w:p>
+    <w:p>
+      <w:pPr>
+        <w:pStyle w:val="ListParagraph"/>
+        <w:numPr>
+          <w:ilvl w:val="1"/>
+          <w:numId w:val="1"/>
+        </w:numPr>
+        <w:rPr>
+          <w:rFonts w:cstheme="minorHAnsi"/>
+          <w:color w:val="000000" w:themeColor="text1"/>
+          <w:sz w:val="24"/>
+          <w:szCs w:val="24"/>
+        </w:rPr>
+      </w:pPr>
+      <w:r>
+        <w:rPr>
+          <w:rFonts w:cstheme="minorHAnsi"/>
+          <w:color w:val="000000" w:themeColor="text1"/>
+          <w:sz w:val="24"/>
+          <w:szCs w:val="24"/>
+        </w:rPr>
+        <w:t>Add the following resources tag within build tag, but above plugins tag:</w:t>
+      </w:r>
+    </w:p>
+    <w:p>
+      <w:pPr>
+        <w:autoSpaceDE w:val="0"/>
+        <w:autoSpaceDN w:val="0"/>
+        <w:adjustRightInd w:val="0"/>
+        <w:spacing w:after="0" w:line="240" w:lineRule="auto"/>
+        <w:ind w:left="1440"/>
+        <w:rPr>
+          <w:rFonts w:asciiTheme="majorHAnsi" w:hAnsiTheme="majorHAnsi" w:cs="Consolas"/>
+          <w:sz w:val="24"/>
+          <w:szCs w:val="24"/>
+        </w:rPr>
+      </w:pPr>
+      <w:r>
+        <w:rPr>
+          <w:rFonts w:asciiTheme="majorHAnsi" w:hAnsiTheme="majorHAnsi" w:cs="Consolas"/>
+          <w:sz w:val="24"/>
+          <w:szCs w:val="24"/>
+        </w:rPr>
+        <w:t>&lt;resources&gt;</w:t>
+      </w:r>
+    </w:p>
+    <w:p>
+      <w:pPr>
+        <w:autoSpaceDE w:val="0"/>
+        <w:autoSpaceDN w:val="0"/>
+        <w:adjustRightInd w:val="0"/>
+        <w:spacing w:after="0" w:line="240" w:lineRule="auto"/>
+        <w:ind w:left="1440" w:firstLine="720"/>
+        <w:rPr>
+          <w:rFonts w:asciiTheme="majorHAnsi" w:hAnsiTheme="majorHAnsi" w:cs="Consolas"/>
+          <w:sz w:val="24"/>
+          <w:szCs w:val="24"/>
+        </w:rPr>
+      </w:pPr>
+      <w:r>
+        <w:rPr>
+          <w:rFonts w:asciiTheme="majorHAnsi" w:hAnsiTheme="majorHAnsi" w:cs="Consolas"/>
+          <w:sz w:val="24"/>
+          <w:szCs w:val="24"/>
+        </w:rPr>
+        <w:t>&lt;resource&gt;</w:t>
+      </w:r>
+    </w:p>
+    <w:p>
+      <w:pPr>
+        <w:autoSpaceDE w:val="0"/>
+        <w:autoSpaceDN w:val="0"/>
+        <w:adjustRightInd w:val="0"/>
+        <w:spacing w:after="0" w:line="240" w:lineRule="auto"/>
+        <w:ind w:left="1440"/>
+        <w:rPr>
+          <w:rFonts w:asciiTheme="majorHAnsi" w:hAnsiTheme="majorHAnsi" w:cs="Consolas"/>
+          <w:sz w:val="24"/>
+          <w:szCs w:val="24"/>
+        </w:rPr>
+      </w:pPr>
+      <w:r>
+        <w:rPr>
+          <w:rFonts w:asciiTheme="majorHAnsi" w:hAnsiTheme="majorHAnsi" w:cs="Consolas"/>
+          <w:sz w:val="24"/>
+          <w:szCs w:val="24"/>
+        </w:rPr>
+        <w:tab/>
+      </w:r>
+      <w:r>
+        <w:rPr>
+          <w:rFonts w:asciiTheme="majorHAnsi" w:hAnsiTheme="majorHAnsi" w:cs="Consolas"/>
+          <w:sz w:val="24"/>
+          <w:szCs w:val="24"/>
+        </w:rPr>
+        <w:tab/>
+      </w:r>
+      <w:r>
+        <w:rPr>
+          <w:rFonts w:asciiTheme="majorHAnsi" w:hAnsiTheme="majorHAnsi" w:cs="Consolas"/>
+          <w:sz w:val="24"/>
+          <w:szCs w:val="24"/>
+        </w:rPr>
+        <w:t>&lt;directory&gt;src/main/java/resources&lt;/directory&gt;</w:t>
+      </w:r>
+    </w:p>
+    <w:p>
+      <w:pPr>
+        <w:autoSpaceDE w:val="0"/>
+        <w:autoSpaceDN w:val="0"/>
+        <w:adjustRightInd w:val="0"/>
+        <w:spacing w:after="0" w:line="240" w:lineRule="auto"/>
+        <w:ind w:left="1440"/>
+        <w:rPr>
+          <w:rFonts w:asciiTheme="majorHAnsi" w:hAnsiTheme="majorHAnsi" w:cs="Consolas"/>
+          <w:sz w:val="24"/>
+          <w:szCs w:val="24"/>
+        </w:rPr>
+      </w:pPr>
+      <w:r>
+        <w:rPr>
+          <w:rFonts w:asciiTheme="majorHAnsi" w:hAnsiTheme="majorHAnsi" w:cs="Consolas"/>
+          <w:sz w:val="24"/>
+          <w:szCs w:val="24"/>
+        </w:rPr>
+        <w:tab/>
+        <w:t xml:space="preserve">  </w:t>
+      </w:r>
+      <w:r>
+        <w:rPr>
+          <w:rFonts w:asciiTheme="majorHAnsi" w:hAnsiTheme="majorHAnsi" w:cs="Consolas"/>
+          <w:sz w:val="24"/>
+          <w:szCs w:val="24"/>
+        </w:rPr>
+        <w:tab/>
+      </w:r>
+      <w:r>
+        <w:rPr>
+          <w:rFonts w:asciiTheme="majorHAnsi" w:hAnsiTheme="majorHAnsi" w:cs="Consolas"/>
+          <w:sz w:val="24"/>
+          <w:szCs w:val="24"/>
+        </w:rPr>
+        <w:t>&lt;filtering&gt;true&lt;/filtering&gt;</w:t>
+      </w:r>
+    </w:p>
+    <w:p>
+      <w:pPr>
+        <w:autoSpaceDE w:val="0"/>
+        <w:autoSpaceDN w:val="0"/>
+        <w:adjustRightInd w:val="0"/>
+        <w:spacing w:after="0" w:line="240" w:lineRule="auto"/>
+        <w:ind w:left="1440" w:firstLine="720"/>
+        <w:rPr>
+          <w:rFonts w:asciiTheme="majorHAnsi" w:hAnsiTheme="majorHAnsi" w:cs="Consolas"/>
+          <w:sz w:val="24"/>
+          <w:szCs w:val="24"/>
+        </w:rPr>
+      </w:pPr>
+      <w:r>
+        <w:rPr>
+          <w:rFonts w:asciiTheme="majorHAnsi" w:hAnsiTheme="majorHAnsi" w:cs="Consolas"/>
+          <w:sz w:val="24"/>
+          <w:szCs w:val="24"/>
+        </w:rPr>
+        <w:t>&lt;/resource&gt;</w:t>
+      </w:r>
+    </w:p>
+    <w:p>
+      <w:pPr>
+        <w:ind w:left="1440"/>
+        <w:rPr>
+          <w:rFonts w:asciiTheme="majorHAnsi" w:hAnsiTheme="majorHAnsi" w:cstheme="minorHAnsi"/>
+          <w:sz w:val="24"/>
+          <w:szCs w:val="24"/>
+        </w:rPr>
+      </w:pPr>
+      <w:r>
+        <w:rPr>
+          <w:rFonts w:asciiTheme="majorHAnsi" w:hAnsiTheme="majorHAnsi" w:cs="Consolas"/>
+          <w:sz w:val="24"/>
+          <w:szCs w:val="24"/>
+        </w:rPr>
+        <w:t xml:space="preserve"> </w:t>
+      </w:r>
+      <w:r>
+        <w:rPr>
+          <w:rFonts w:asciiTheme="majorHAnsi" w:hAnsiTheme="majorHAnsi" w:cs="Consolas"/>
+          <w:sz w:val="24"/>
+          <w:szCs w:val="24"/>
+        </w:rPr>
+        <w:t>&lt;/resources&gt;</w:t>
+      </w:r>
+    </w:p>
+    <w:p>
+      <w:pPr>
+        <w:pStyle w:val="ListParagraph"/>
+        <w:numPr>
+          <w:ilvl w:val="0"/>
+          <w:numId w:val="1"/>
+        </w:numPr>
+        <w:rPr>
+          <w:rFonts w:cstheme="minorHAnsi"/>
+          <w:color w:val="000000" w:themeColor="text1"/>
+          <w:sz w:val="24"/>
+          <w:szCs w:val="24"/>
+        </w:rPr>
+      </w:pPr>
+      <w:r>
+        <w:rPr>
+          <w:rFonts w:cstheme="minorHAnsi"/>
+          <w:color w:val="000000" w:themeColor="text1"/>
+          <w:sz w:val="24"/>
+          <w:szCs w:val="24"/>
+        </w:rPr>
+        <w:t>Integrate Log4j in project</w:t>
+      </w:r>
+    </w:p>
+    <w:p>
+      <w:pPr>
+        <w:pStyle w:val="ListParagraph"/>
+        <w:numPr>
+          <w:ilvl w:val="1"/>
+          <w:numId w:val="1"/>
+        </w:numPr>
+        <w:rPr>
+          <w:rFonts w:cstheme="minorHAnsi"/>
+          <w:color w:val="000000" w:themeColor="text1"/>
+          <w:sz w:val="24"/>
+          <w:szCs w:val="24"/>
+        </w:rPr>
+      </w:pPr>
+      <w:r>
+        <w:rPr>
+          <w:rFonts w:cstheme="minorHAnsi"/>
+          <w:color w:val="000000" w:themeColor="text1"/>
+          <w:sz w:val="24"/>
+          <w:szCs w:val="24"/>
+        </w:rPr>
+        <w:t>Create a log4j</w:t>
+      </w:r>
+      <w:r>
+        <w:rPr>
+          <w:rFonts w:cstheme="minorHAnsi"/>
+          <w:color w:val="000000" w:themeColor="text1"/>
+          <w:sz w:val="24"/>
+          <w:szCs w:val="24"/>
+        </w:rPr>
+        <w:t>2</w:t>
+      </w:r>
+      <w:r>
+        <w:rPr>
+          <w:rFonts w:cstheme="minorHAnsi"/>
+          <w:color w:val="000000" w:themeColor="text1"/>
+          <w:sz w:val="24"/>
+          <w:szCs w:val="24"/>
+        </w:rPr>
+        <w:t xml:space="preserve">.xml </w:t>
+      </w:r>
+      <w:r>
+        <w:rPr>
+          <w:rFonts w:cstheme="minorHAnsi"/>
+          <w:color w:val="000000" w:themeColor="text1"/>
+          <w:sz w:val="24"/>
+          <w:szCs w:val="24"/>
+        </w:rPr>
+        <w:t xml:space="preserve">xml </w:t>
+      </w:r>
+      <w:r>
+        <w:rPr>
+          <w:rFonts w:cstheme="minorHAnsi"/>
+          <w:color w:val="000000" w:themeColor="text1"/>
+          <w:sz w:val="24"/>
+          <w:szCs w:val="24"/>
+        </w:rPr>
+        <w:t>file</w:t>
+      </w:r>
+      <w:r>
+        <w:rPr>
+          <w:rFonts w:cstheme="minorHAnsi"/>
+          <w:color w:val="000000" w:themeColor="text1"/>
+          <w:sz w:val="24"/>
+          <w:szCs w:val="24"/>
+        </w:rPr>
+        <w:t xml:space="preserve"> with in src/main/java resources package</w:t>
+      </w:r>
+    </w:p>
+    <w:p>
+      <w:pPr>
+        <w:pStyle w:val="ListParagraph"/>
+        <w:numPr>
+          <w:ilvl w:val="1"/>
+          <w:numId w:val="1"/>
+        </w:numPr>
+        <w:rPr>
+          <w:rFonts w:cstheme="minorHAnsi"/>
+          <w:color w:val="000000" w:themeColor="text1"/>
+          <w:sz w:val="24"/>
+          <w:szCs w:val="24"/>
+        </w:rPr>
+      </w:pPr>
+      <w:r>
+        <w:rPr>
+          <w:rFonts w:cstheme="minorHAnsi"/>
+          <w:color w:val="000000" w:themeColor="text1"/>
+          <w:sz w:val="24"/>
+          <w:szCs w:val="24"/>
+        </w:rPr>
+        <w:t>Add the following configuration in log4j</w:t>
+      </w:r>
+      <w:r>
+        <w:rPr>
+          <w:rFonts w:cstheme="minorHAnsi"/>
+          <w:color w:val="000000" w:themeColor="text1"/>
+          <w:sz w:val="24"/>
+          <w:szCs w:val="24"/>
+        </w:rPr>
+        <w:t>2</w:t>
+      </w:r>
       <w:bookmarkStart w:id="0" w:name="_GoBack"/>
       <w:bookmarkEnd w:id="0"/>
+      <w:r>
+        <w:rPr>
+          <w:rFonts w:cstheme="minorHAnsi"/>
+          <w:color w:val="000000" w:themeColor="text1"/>
+          <w:sz w:val="24"/>
+          <w:szCs w:val="24"/>
+        </w:rPr>
+        <w:t>xml:</w:t>
+      </w:r>
+    </w:p>
+    <w:p>
+      <w:pPr>
+        <w:autoSpaceDE w:val="0"/>
+        <w:autoSpaceDN w:val="0"/>
+        <w:adjustRightInd w:val="0"/>
+        <w:spacing w:after="0" w:line="240" w:lineRule="auto"/>
+        <w:ind w:left="1080"/>
+        <w:rPr>
+          <w:rFonts w:asciiTheme="majorHAnsi" w:hAnsiTheme="majorHAnsi" w:cs="Consolas"/>
+          <w:sz w:val="24"/>
+          <w:szCs w:val="24"/>
+        </w:rPr>
+      </w:pPr>
+      <w:r>
+        <w:rPr>
+          <w:rFonts w:asciiTheme="majorHAnsi" w:hAnsiTheme="majorHAnsi" w:cs="Consolas"/>
+          <w:sz w:val="24"/>
+          <w:szCs w:val="24"/>
+        </w:rPr>
+        <w:t>&lt;</w:t>
+      </w:r>
+      <w:r>
+        <w:rPr>
+          <w:rFonts w:asciiTheme="majorHAnsi" w:hAnsiTheme="majorHAnsi" w:cs="Consolas"/>
+          <w:sz w:val="24"/>
+          <w:szCs w:val="24"/>
+          <w:shd w:val="clear" w:color="auto" w:fill="D4D4D4"/>
+        </w:rPr>
+        <w:t>Configuration</w:t>
+      </w:r>
+      <w:r>
+        <w:rPr>
+          <w:rFonts w:asciiTheme="majorHAnsi" w:hAnsiTheme="majorHAnsi" w:cs="Consolas"/>
+          <w:sz w:val="24"/>
+          <w:szCs w:val="24"/>
+        </w:rPr>
+        <w:t xml:space="preserve"> status=</w:t>
+      </w:r>
+      <w:r>
+        <w:rPr>
+          <w:rFonts w:asciiTheme="majorHAnsi" w:hAnsiTheme="majorHAnsi" w:cs="Consolas"/>
+          <w:i/>
+          <w:iCs/>
+          <w:sz w:val="24"/>
+          <w:szCs w:val="24"/>
+        </w:rPr>
+        <w:t>"WARN"</w:t>
+      </w:r>
+      <w:r>
+        <w:rPr>
+          <w:rFonts w:asciiTheme="majorHAnsi" w:hAnsiTheme="majorHAnsi" w:cs="Consolas"/>
+          <w:sz w:val="24"/>
+          <w:szCs w:val="24"/>
+        </w:rPr>
+        <w:t>&gt;</w:t>
+      </w:r>
+    </w:p>
+    <w:p>
+      <w:pPr>
+        <w:autoSpaceDE w:val="0"/>
+        <w:autoSpaceDN w:val="0"/>
+        <w:adjustRightInd w:val="0"/>
+        <w:spacing w:after="0" w:line="240" w:lineRule="auto"/>
+        <w:ind w:left="1080"/>
+        <w:rPr>
+          <w:rFonts w:asciiTheme="majorHAnsi" w:hAnsiTheme="majorHAnsi" w:cs="Consolas"/>
+          <w:sz w:val="24"/>
+          <w:szCs w:val="24"/>
+        </w:rPr>
+      </w:pPr>
+      <w:r>
+        <w:rPr>
+          <w:rFonts w:asciiTheme="majorHAnsi" w:hAnsiTheme="majorHAnsi" w:cs="Consolas"/>
+          <w:sz w:val="24"/>
+          <w:szCs w:val="24"/>
+        </w:rPr>
+        <w:t xml:space="preserve">  &lt;Properties&gt;</w:t>
+      </w:r>
+    </w:p>
+    <w:p>
+      <w:pPr>
+        <w:autoSpaceDE w:val="0"/>
+        <w:autoSpaceDN w:val="0"/>
+        <w:adjustRightInd w:val="0"/>
+        <w:spacing w:after="0" w:line="240" w:lineRule="auto"/>
+        <w:ind w:left="1080"/>
+        <w:rPr>
+          <w:rFonts w:asciiTheme="majorHAnsi" w:hAnsiTheme="majorHAnsi" w:cs="Consolas"/>
+          <w:sz w:val="24"/>
+          <w:szCs w:val="24"/>
+        </w:rPr>
+      </w:pPr>
+      <w:r>
+        <w:rPr>
+          <w:rFonts w:asciiTheme="majorHAnsi" w:hAnsiTheme="majorHAnsi" w:cs="Consolas"/>
+          <w:sz w:val="24"/>
+          <w:szCs w:val="24"/>
+        </w:rPr>
+        <w:t xml:space="preserve">  </w:t>
+      </w:r>
+      <w:r>
+        <w:rPr>
+          <w:rFonts w:asciiTheme="majorHAnsi" w:hAnsiTheme="majorHAnsi" w:cs="Consolas"/>
+          <w:sz w:val="24"/>
+          <w:szCs w:val="24"/>
+        </w:rPr>
+        <w:tab/>
+        <w:t>&lt;Property name=</w:t>
+      </w:r>
+      <w:r>
+        <w:rPr>
+          <w:rFonts w:asciiTheme="majorHAnsi" w:hAnsiTheme="majorHAnsi" w:cs="Consolas"/>
+          <w:i/>
+          <w:iCs/>
+          <w:sz w:val="24"/>
+          <w:szCs w:val="24"/>
+        </w:rPr>
+        <w:t>"basePath"</w:t>
+      </w:r>
+      <w:r>
+        <w:rPr>
+          <w:rFonts w:asciiTheme="majorHAnsi" w:hAnsiTheme="majorHAnsi" w:cs="Consolas"/>
+          <w:sz w:val="24"/>
+          <w:szCs w:val="24"/>
+        </w:rPr>
+        <w:t>&gt;./logs&lt;/Property&gt;</w:t>
+      </w:r>
+    </w:p>
+    <w:p>
+      <w:pPr>
+        <w:autoSpaceDE w:val="0"/>
+        <w:autoSpaceDN w:val="0"/>
+        <w:adjustRightInd w:val="0"/>
+        <w:spacing w:after="0" w:line="240" w:lineRule="auto"/>
+        <w:ind w:left="1080"/>
+        <w:rPr>
+          <w:rFonts w:asciiTheme="majorHAnsi" w:hAnsiTheme="majorHAnsi" w:cs="Consolas"/>
+          <w:sz w:val="24"/>
+          <w:szCs w:val="24"/>
+        </w:rPr>
+      </w:pPr>
+      <w:r>
+        <w:rPr>
+          <w:rFonts w:asciiTheme="majorHAnsi" w:hAnsiTheme="majorHAnsi" w:cs="Consolas"/>
+          <w:sz w:val="24"/>
+          <w:szCs w:val="24"/>
+        </w:rPr>
+        <w:t xml:space="preserve">  &lt;/Properties&gt;</w:t>
+      </w:r>
+    </w:p>
+    <w:p>
+      <w:pPr>
+        <w:autoSpaceDE w:val="0"/>
+        <w:autoSpaceDN w:val="0"/>
+        <w:adjustRightInd w:val="0"/>
+        <w:spacing w:after="0" w:line="240" w:lineRule="auto"/>
+        <w:ind w:left="1080"/>
+        <w:rPr>
+          <w:rFonts w:asciiTheme="majorHAnsi" w:hAnsiTheme="majorHAnsi" w:cs="Consolas"/>
+          <w:sz w:val="24"/>
+          <w:szCs w:val="24"/>
+        </w:rPr>
+      </w:pPr>
+      <w:r>
+        <w:rPr>
+          <w:rFonts w:asciiTheme="majorHAnsi" w:hAnsiTheme="majorHAnsi" w:cs="Consolas"/>
+          <w:sz w:val="24"/>
+          <w:szCs w:val="24"/>
+        </w:rPr>
+        <w:t xml:space="preserve">  &lt;Appenders&gt;</w:t>
+      </w:r>
+    </w:p>
+    <w:p>
+      <w:pPr>
+        <w:autoSpaceDE w:val="0"/>
+        <w:autoSpaceDN w:val="0"/>
+        <w:adjustRightInd w:val="0"/>
+        <w:spacing w:after="0" w:line="240" w:lineRule="auto"/>
+        <w:ind w:left="1080"/>
+        <w:rPr>
+          <w:rFonts w:asciiTheme="majorHAnsi" w:hAnsiTheme="majorHAnsi" w:cs="Consolas"/>
+          <w:sz w:val="24"/>
+          <w:szCs w:val="24"/>
+        </w:rPr>
+      </w:pPr>
+      <w:r>
+        <w:rPr>
+          <w:rFonts w:asciiTheme="majorHAnsi" w:hAnsiTheme="majorHAnsi" w:cs="Consolas"/>
+          <w:sz w:val="24"/>
+          <w:szCs w:val="24"/>
+        </w:rPr>
+        <w:t xml:space="preserve">  </w:t>
+      </w:r>
+      <w:r>
+        <w:rPr>
+          <w:rFonts w:asciiTheme="majorHAnsi" w:hAnsiTheme="majorHAnsi" w:cs="Consolas"/>
+          <w:sz w:val="24"/>
+          <w:szCs w:val="24"/>
+        </w:rPr>
+        <w:tab/>
+        <w:t>&lt;RollingFile name=</w:t>
+      </w:r>
+      <w:r>
+        <w:rPr>
+          <w:rFonts w:asciiTheme="majorHAnsi" w:hAnsiTheme="majorHAnsi" w:cs="Consolas"/>
+          <w:i/>
+          <w:iCs/>
+          <w:sz w:val="24"/>
+          <w:szCs w:val="24"/>
+        </w:rPr>
+        <w:t>"File"</w:t>
+      </w:r>
+      <w:r>
+        <w:rPr>
+          <w:rFonts w:asciiTheme="majorHAnsi" w:hAnsiTheme="majorHAnsi" w:cs="Consolas"/>
+          <w:sz w:val="24"/>
+          <w:szCs w:val="24"/>
+        </w:rPr>
+        <w:t xml:space="preserve"> fileName=</w:t>
+      </w:r>
+      <w:r>
+        <w:rPr>
+          <w:rFonts w:asciiTheme="majorHAnsi" w:hAnsiTheme="majorHAnsi" w:cs="Consolas"/>
+          <w:i/>
+          <w:iCs/>
+          <w:sz w:val="24"/>
+          <w:szCs w:val="24"/>
+        </w:rPr>
+        <w:t>"${basePath}/prints.log"</w:t>
+      </w:r>
+      <w:r>
+        <w:rPr>
+          <w:rFonts w:asciiTheme="majorHAnsi" w:hAnsiTheme="majorHAnsi" w:cs="Consolas"/>
+          <w:sz w:val="24"/>
+          <w:szCs w:val="24"/>
+        </w:rPr>
+        <w:t xml:space="preserve"> filePattern=</w:t>
+      </w:r>
+      <w:r>
+        <w:rPr>
+          <w:rFonts w:asciiTheme="majorHAnsi" w:hAnsiTheme="majorHAnsi" w:cs="Consolas"/>
+          <w:i/>
+          <w:iCs/>
+          <w:sz w:val="24"/>
+          <w:szCs w:val="24"/>
+        </w:rPr>
+        <w:t>"${basePath}/prints-%d{yyyy-MM-dd}.log"</w:t>
+      </w:r>
+      <w:r>
+        <w:rPr>
+          <w:rFonts w:asciiTheme="majorHAnsi" w:hAnsiTheme="majorHAnsi" w:cs="Consolas"/>
+          <w:sz w:val="24"/>
+          <w:szCs w:val="24"/>
+        </w:rPr>
+        <w:t>&gt;</w:t>
+      </w:r>
+    </w:p>
+    <w:p>
+      <w:pPr>
+        <w:autoSpaceDE w:val="0"/>
+        <w:autoSpaceDN w:val="0"/>
+        <w:adjustRightInd w:val="0"/>
+        <w:spacing w:after="0" w:line="240" w:lineRule="auto"/>
+        <w:ind w:left="1080"/>
+        <w:rPr>
+          <w:rFonts w:asciiTheme="majorHAnsi" w:hAnsiTheme="majorHAnsi" w:cs="Consolas"/>
+          <w:sz w:val="24"/>
+          <w:szCs w:val="24"/>
+        </w:rPr>
+      </w:pPr>
+      <w:r>
+        <w:rPr>
+          <w:rFonts w:asciiTheme="majorHAnsi" w:hAnsiTheme="majorHAnsi" w:cs="Consolas"/>
+          <w:sz w:val="24"/>
+          <w:szCs w:val="24"/>
+        </w:rPr>
+        <w:t xml:space="preserve">  </w:t>
+      </w:r>
+      <w:r>
+        <w:rPr>
+          <w:rFonts w:asciiTheme="majorHAnsi" w:hAnsiTheme="majorHAnsi" w:cs="Consolas"/>
+          <w:sz w:val="24"/>
+          <w:szCs w:val="24"/>
+        </w:rPr>
+        <w:tab/>
+      </w:r>
+      <w:r>
+        <w:rPr>
+          <w:rFonts w:asciiTheme="majorHAnsi" w:hAnsiTheme="majorHAnsi" w:cs="Consolas"/>
+          <w:sz w:val="24"/>
+          <w:szCs w:val="24"/>
+        </w:rPr>
+        <w:tab/>
+        <w:t>&lt;PatternLayout pattern=</w:t>
+      </w:r>
+      <w:r>
+        <w:rPr>
+          <w:rFonts w:asciiTheme="majorHAnsi" w:hAnsiTheme="majorHAnsi" w:cs="Consolas"/>
+          <w:i/>
+          <w:iCs/>
+          <w:sz w:val="24"/>
+          <w:szCs w:val="24"/>
+        </w:rPr>
+        <w:t>"%d{HH:mm:ss.SSS} [%t] %-5level %logger{36} - %msg%n"</w:t>
+      </w:r>
+      <w:r>
+        <w:rPr>
+          <w:rFonts w:asciiTheme="majorHAnsi" w:hAnsiTheme="majorHAnsi" w:cs="Consolas"/>
+          <w:sz w:val="24"/>
+          <w:szCs w:val="24"/>
+        </w:rPr>
+        <w:t>/&gt;</w:t>
+      </w:r>
+    </w:p>
+    <w:p>
+      <w:pPr>
+        <w:autoSpaceDE w:val="0"/>
+        <w:autoSpaceDN w:val="0"/>
+        <w:adjustRightInd w:val="0"/>
+        <w:spacing w:after="0" w:line="240" w:lineRule="auto"/>
+        <w:ind w:left="1080"/>
+        <w:rPr>
+          <w:rFonts w:asciiTheme="majorHAnsi" w:hAnsiTheme="majorHAnsi" w:cs="Consolas"/>
+          <w:sz w:val="24"/>
+          <w:szCs w:val="24"/>
+        </w:rPr>
+      </w:pPr>
+      <w:r>
+        <w:rPr>
+          <w:rFonts w:asciiTheme="majorHAnsi" w:hAnsiTheme="majorHAnsi" w:cs="Consolas"/>
+          <w:sz w:val="24"/>
+          <w:szCs w:val="24"/>
+        </w:rPr>
+        <w:t xml:space="preserve">  </w:t>
+      </w:r>
+      <w:r>
+        <w:rPr>
+          <w:rFonts w:asciiTheme="majorHAnsi" w:hAnsiTheme="majorHAnsi" w:cs="Consolas"/>
+          <w:sz w:val="24"/>
+          <w:szCs w:val="24"/>
+        </w:rPr>
+        <w:tab/>
+      </w:r>
+      <w:r>
+        <w:rPr>
+          <w:rFonts w:asciiTheme="majorHAnsi" w:hAnsiTheme="majorHAnsi" w:cs="Consolas"/>
+          <w:sz w:val="24"/>
+          <w:szCs w:val="24"/>
+        </w:rPr>
+        <w:tab/>
+        <w:t>&lt;SizeBasedTriggeringPolicy size=</w:t>
+      </w:r>
+      <w:r>
+        <w:rPr>
+          <w:rFonts w:asciiTheme="majorHAnsi" w:hAnsiTheme="majorHAnsi" w:cs="Consolas"/>
+          <w:i/>
+          <w:iCs/>
+          <w:sz w:val="24"/>
+          <w:szCs w:val="24"/>
+        </w:rPr>
+        <w:t>"500"</w:t>
+      </w:r>
+      <w:r>
+        <w:rPr>
+          <w:rFonts w:asciiTheme="majorHAnsi" w:hAnsiTheme="majorHAnsi" w:cs="Consolas"/>
+          <w:sz w:val="24"/>
+          <w:szCs w:val="24"/>
+        </w:rPr>
+        <w:t>/&gt;</w:t>
+      </w:r>
+    </w:p>
+    <w:p>
+      <w:pPr>
+        <w:autoSpaceDE w:val="0"/>
+        <w:autoSpaceDN w:val="0"/>
+        <w:adjustRightInd w:val="0"/>
+        <w:spacing w:after="0" w:line="240" w:lineRule="auto"/>
+        <w:ind w:left="1080"/>
+        <w:rPr>
+          <w:rFonts w:asciiTheme="majorHAnsi" w:hAnsiTheme="majorHAnsi" w:cs="Consolas"/>
+          <w:sz w:val="24"/>
+          <w:szCs w:val="24"/>
+        </w:rPr>
+      </w:pPr>
+      <w:r>
+        <w:rPr>
+          <w:rFonts w:asciiTheme="majorHAnsi" w:hAnsiTheme="majorHAnsi" w:cs="Consolas"/>
+          <w:sz w:val="24"/>
+          <w:szCs w:val="24"/>
+        </w:rPr>
+        <w:t xml:space="preserve">  </w:t>
+      </w:r>
+      <w:r>
+        <w:rPr>
+          <w:rFonts w:asciiTheme="majorHAnsi" w:hAnsiTheme="majorHAnsi" w:cs="Consolas"/>
+          <w:sz w:val="24"/>
+          <w:szCs w:val="24"/>
+        </w:rPr>
+        <w:tab/>
+        <w:t>&lt;/RollingFile&gt;</w:t>
+      </w:r>
+    </w:p>
+    <w:p>
+      <w:pPr>
+        <w:autoSpaceDE w:val="0"/>
+        <w:autoSpaceDN w:val="0"/>
+        <w:adjustRightInd w:val="0"/>
+        <w:spacing w:after="0" w:line="240" w:lineRule="auto"/>
+        <w:ind w:left="1080"/>
+        <w:rPr>
+          <w:rFonts w:asciiTheme="majorHAnsi" w:hAnsiTheme="majorHAnsi" w:cs="Consolas"/>
+          <w:sz w:val="24"/>
+          <w:szCs w:val="24"/>
+        </w:rPr>
+      </w:pPr>
+      <w:r>
+        <w:rPr>
+          <w:rFonts w:asciiTheme="majorHAnsi" w:hAnsiTheme="majorHAnsi" w:cs="Consolas"/>
+          <w:sz w:val="24"/>
+          <w:szCs w:val="24"/>
+        </w:rPr>
+        <w:t xml:space="preserve">    &lt;Console name=</w:t>
+      </w:r>
+      <w:r>
+        <w:rPr>
+          <w:rFonts w:asciiTheme="majorHAnsi" w:hAnsiTheme="majorHAnsi" w:cs="Consolas"/>
+          <w:i/>
+          <w:iCs/>
+          <w:sz w:val="24"/>
+          <w:szCs w:val="24"/>
+        </w:rPr>
+        <w:t>"Console"</w:t>
+      </w:r>
+      <w:r>
+        <w:rPr>
+          <w:rFonts w:asciiTheme="majorHAnsi" w:hAnsiTheme="majorHAnsi" w:cs="Consolas"/>
+          <w:sz w:val="24"/>
+          <w:szCs w:val="24"/>
+        </w:rPr>
+        <w:t xml:space="preserve"> target=</w:t>
+      </w:r>
+      <w:r>
+        <w:rPr>
+          <w:rFonts w:asciiTheme="majorHAnsi" w:hAnsiTheme="majorHAnsi" w:cs="Consolas"/>
+          <w:i/>
+          <w:iCs/>
+          <w:sz w:val="24"/>
+          <w:szCs w:val="24"/>
+        </w:rPr>
+        <w:t>"SYSTEM_OUT"</w:t>
+      </w:r>
+      <w:r>
+        <w:rPr>
+          <w:rFonts w:asciiTheme="majorHAnsi" w:hAnsiTheme="majorHAnsi" w:cs="Consolas"/>
+          <w:sz w:val="24"/>
+          <w:szCs w:val="24"/>
+        </w:rPr>
+        <w:t>&gt;</w:t>
+      </w:r>
+    </w:p>
+    <w:p>
+      <w:pPr>
+        <w:autoSpaceDE w:val="0"/>
+        <w:autoSpaceDN w:val="0"/>
+        <w:adjustRightInd w:val="0"/>
+        <w:spacing w:after="0" w:line="240" w:lineRule="auto"/>
+        <w:ind w:left="1080"/>
+        <w:rPr>
+          <w:rFonts w:asciiTheme="majorHAnsi" w:hAnsiTheme="majorHAnsi" w:cs="Consolas"/>
+          <w:sz w:val="24"/>
+          <w:szCs w:val="24"/>
+        </w:rPr>
+      </w:pPr>
+      <w:r>
+        <w:rPr>
+          <w:rFonts w:asciiTheme="majorHAnsi" w:hAnsiTheme="majorHAnsi" w:cs="Consolas"/>
+          <w:sz w:val="24"/>
+          <w:szCs w:val="24"/>
+        </w:rPr>
+        <w:t xml:space="preserve">      &lt;PatternLayout pattern=</w:t>
+      </w:r>
+      <w:r>
+        <w:rPr>
+          <w:rFonts w:asciiTheme="majorHAnsi" w:hAnsiTheme="majorHAnsi" w:cs="Consolas"/>
+          <w:i/>
+          <w:iCs/>
+          <w:sz w:val="24"/>
+          <w:szCs w:val="24"/>
+        </w:rPr>
+        <w:t>"%d{HH:mm:ss.SSS} [%t] %-5level %logger{36} - %msg%n"</w:t>
+      </w:r>
+      <w:r>
+        <w:rPr>
+          <w:rFonts w:asciiTheme="majorHAnsi" w:hAnsiTheme="majorHAnsi" w:cs="Consolas"/>
+          <w:sz w:val="24"/>
+          <w:szCs w:val="24"/>
+        </w:rPr>
+        <w:t>/&gt;</w:t>
+      </w:r>
+    </w:p>
+    <w:p>
+      <w:pPr>
+        <w:autoSpaceDE w:val="0"/>
+        <w:autoSpaceDN w:val="0"/>
+        <w:adjustRightInd w:val="0"/>
+        <w:spacing w:after="0" w:line="240" w:lineRule="auto"/>
+        <w:ind w:left="1080"/>
+        <w:rPr>
+          <w:rFonts w:asciiTheme="majorHAnsi" w:hAnsiTheme="majorHAnsi" w:cs="Consolas"/>
+          <w:sz w:val="24"/>
+          <w:szCs w:val="24"/>
+        </w:rPr>
+      </w:pPr>
+      <w:r>
+        <w:rPr>
+          <w:rFonts w:asciiTheme="majorHAnsi" w:hAnsiTheme="majorHAnsi" w:cs="Consolas"/>
+          <w:sz w:val="24"/>
+          <w:szCs w:val="24"/>
+        </w:rPr>
+        <w:t xml:space="preserve">    &lt;/Console&gt;</w:t>
+      </w:r>
+    </w:p>
+    <w:p>
+      <w:pPr>
+        <w:autoSpaceDE w:val="0"/>
+        <w:autoSpaceDN w:val="0"/>
+        <w:adjustRightInd w:val="0"/>
+        <w:spacing w:after="0" w:line="240" w:lineRule="auto"/>
+        <w:ind w:left="1080"/>
+        <w:rPr>
+          <w:rFonts w:asciiTheme="majorHAnsi" w:hAnsiTheme="majorHAnsi" w:cs="Consolas"/>
+          <w:sz w:val="24"/>
+          <w:szCs w:val="24"/>
+        </w:rPr>
+      </w:pPr>
+      <w:r>
+        <w:rPr>
+          <w:rFonts w:asciiTheme="majorHAnsi" w:hAnsiTheme="majorHAnsi" w:cs="Consolas"/>
+          <w:sz w:val="24"/>
+          <w:szCs w:val="24"/>
+        </w:rPr>
+        <w:t xml:space="preserve">  &lt;/Appenders&gt;</w:t>
+      </w:r>
+    </w:p>
+    <w:p>
+      <w:pPr>
+        <w:autoSpaceDE w:val="0"/>
+        <w:autoSpaceDN w:val="0"/>
+        <w:adjustRightInd w:val="0"/>
+        <w:spacing w:after="0" w:line="240" w:lineRule="auto"/>
+        <w:ind w:left="1080"/>
+        <w:rPr>
+          <w:rFonts w:asciiTheme="majorHAnsi" w:hAnsiTheme="majorHAnsi" w:cs="Consolas"/>
+          <w:sz w:val="24"/>
+          <w:szCs w:val="24"/>
+        </w:rPr>
+      </w:pPr>
+      <w:r>
+        <w:rPr>
+          <w:rFonts w:asciiTheme="majorHAnsi" w:hAnsiTheme="majorHAnsi" w:cs="Consolas"/>
+          <w:sz w:val="24"/>
+          <w:szCs w:val="24"/>
+        </w:rPr>
+        <w:t xml:space="preserve">  &lt;Loggers&gt;</w:t>
+      </w:r>
+    </w:p>
+    <w:p>
+      <w:pPr>
+        <w:autoSpaceDE w:val="0"/>
+        <w:autoSpaceDN w:val="0"/>
+        <w:adjustRightInd w:val="0"/>
+        <w:spacing w:after="0" w:line="240" w:lineRule="auto"/>
+        <w:ind w:left="1080"/>
+        <w:rPr>
+          <w:rFonts w:asciiTheme="majorHAnsi" w:hAnsiTheme="majorHAnsi" w:cs="Consolas"/>
+          <w:sz w:val="24"/>
+          <w:szCs w:val="24"/>
+        </w:rPr>
+      </w:pPr>
+      <w:r>
+        <w:rPr>
+          <w:rFonts w:asciiTheme="majorHAnsi" w:hAnsiTheme="majorHAnsi" w:cs="Consolas"/>
+          <w:sz w:val="24"/>
+          <w:szCs w:val="24"/>
+        </w:rPr>
+        <w:t xml:space="preserve">    &lt;Root level=</w:t>
+      </w:r>
+      <w:r>
+        <w:rPr>
+          <w:rFonts w:asciiTheme="majorHAnsi" w:hAnsiTheme="majorHAnsi" w:cs="Consolas"/>
+          <w:i/>
+          <w:iCs/>
+          <w:sz w:val="24"/>
+          <w:szCs w:val="24"/>
+        </w:rPr>
+        <w:t>"trace"</w:t>
+      </w:r>
+      <w:r>
+        <w:rPr>
+          <w:rFonts w:asciiTheme="majorHAnsi" w:hAnsiTheme="majorHAnsi" w:cs="Consolas"/>
+          <w:sz w:val="24"/>
+          <w:szCs w:val="24"/>
+        </w:rPr>
+        <w:t>&gt;</w:t>
+      </w:r>
+    </w:p>
+    <w:p>
+      <w:pPr>
+        <w:autoSpaceDE w:val="0"/>
+        <w:autoSpaceDN w:val="0"/>
+        <w:adjustRightInd w:val="0"/>
+        <w:spacing w:after="0" w:line="240" w:lineRule="auto"/>
+        <w:ind w:left="1080"/>
+        <w:rPr>
+          <w:rFonts w:asciiTheme="majorHAnsi" w:hAnsiTheme="majorHAnsi" w:cs="Consolas"/>
+          <w:sz w:val="24"/>
+          <w:szCs w:val="24"/>
+        </w:rPr>
+      </w:pPr>
+      <w:r>
+        <w:rPr>
+          <w:rFonts w:asciiTheme="majorHAnsi" w:hAnsiTheme="majorHAnsi" w:cs="Consolas"/>
+          <w:sz w:val="24"/>
+          <w:szCs w:val="24"/>
+        </w:rPr>
+        <w:t xml:space="preserve">      &lt;AppenderRef ref=</w:t>
+      </w:r>
+      <w:r>
+        <w:rPr>
+          <w:rFonts w:asciiTheme="majorHAnsi" w:hAnsiTheme="majorHAnsi" w:cs="Consolas"/>
+          <w:i/>
+          <w:iCs/>
+          <w:sz w:val="24"/>
+          <w:szCs w:val="24"/>
+        </w:rPr>
+        <w:t>"</w:t>
+      </w:r>
+      <w:r>
+        <w:rPr>
+          <w:rFonts w:asciiTheme="majorHAnsi" w:hAnsiTheme="majorHAnsi" w:cs="Consolas"/>
+          <w:i/>
+          <w:iCs/>
+          <w:sz w:val="24"/>
+          <w:szCs w:val="24"/>
+        </w:rPr>
+        <w:t>File</w:t>
+      </w:r>
+      <w:r>
+        <w:rPr>
+          <w:rFonts w:asciiTheme="majorHAnsi" w:hAnsiTheme="majorHAnsi" w:cs="Consolas"/>
+          <w:i/>
+          <w:iCs/>
+          <w:sz w:val="24"/>
+          <w:szCs w:val="24"/>
+        </w:rPr>
+        <w:t>"</w:t>
+      </w:r>
+      <w:r>
+        <w:rPr>
+          <w:rFonts w:asciiTheme="majorHAnsi" w:hAnsiTheme="majorHAnsi" w:cs="Consolas"/>
+          <w:sz w:val="24"/>
+          <w:szCs w:val="24"/>
+        </w:rPr>
+        <w:t>/&gt;</w:t>
+      </w:r>
+    </w:p>
+    <w:p>
+      <w:pPr>
+        <w:autoSpaceDE w:val="0"/>
+        <w:autoSpaceDN w:val="0"/>
+        <w:adjustRightInd w:val="0"/>
+        <w:spacing w:after="0" w:line="240" w:lineRule="auto"/>
+        <w:ind w:left="1080"/>
+        <w:rPr>
+          <w:rFonts w:asciiTheme="majorHAnsi" w:hAnsiTheme="majorHAnsi" w:cs="Consolas"/>
+          <w:sz w:val="24"/>
+          <w:szCs w:val="24"/>
+        </w:rPr>
+      </w:pPr>
+      <w:r>
+        <w:rPr>
+          <w:rFonts w:asciiTheme="majorHAnsi" w:hAnsiTheme="majorHAnsi" w:cs="Consolas"/>
+          <w:sz w:val="24"/>
+          <w:szCs w:val="24"/>
+        </w:rPr>
+        <w:t xml:space="preserve">    &lt;/Root&gt;</w:t>
+      </w:r>
+    </w:p>
+    <w:p>
+      <w:pPr>
+        <w:autoSpaceDE w:val="0"/>
+        <w:autoSpaceDN w:val="0"/>
+        <w:adjustRightInd w:val="0"/>
+        <w:spacing w:after="0" w:line="240" w:lineRule="auto"/>
+        <w:ind w:left="1080"/>
+        <w:rPr>
+          <w:rFonts w:asciiTheme="majorHAnsi" w:hAnsiTheme="majorHAnsi" w:cs="Consolas"/>
+          <w:sz w:val="24"/>
+          <w:szCs w:val="24"/>
+        </w:rPr>
+      </w:pPr>
+      <w:r>
+        <w:rPr>
+          <w:rFonts w:asciiTheme="majorHAnsi" w:hAnsiTheme="majorHAnsi" w:cs="Consolas"/>
+          <w:sz w:val="24"/>
+          <w:szCs w:val="24"/>
+        </w:rPr>
+        <w:t xml:space="preserve">  &lt;/Loggers&gt;</w:t>
+      </w:r>
+    </w:p>
+    <w:p>
+      <w:pPr>
+        <w:ind w:left="1080"/>
+        <w:rPr>
+          <w:rFonts w:asciiTheme="majorHAnsi" w:hAnsiTheme="majorHAnsi" w:cs="Consolas"/>
+          <w:sz w:val="24"/>
+          <w:szCs w:val="24"/>
+        </w:rPr>
+      </w:pPr>
+      <w:r>
+        <w:rPr>
+          <w:rFonts w:asciiTheme="majorHAnsi" w:hAnsiTheme="majorHAnsi" w:cs="Consolas"/>
+          <w:sz w:val="24"/>
+          <w:szCs w:val="24"/>
+        </w:rPr>
+        <w:t>&lt;/</w:t>
+      </w:r>
+      <w:r>
+        <w:rPr>
+          <w:rFonts w:asciiTheme="majorHAnsi" w:hAnsiTheme="majorHAnsi" w:cs="Consolas"/>
+          <w:sz w:val="24"/>
+          <w:szCs w:val="24"/>
+          <w:shd w:val="clear" w:color="auto" w:fill="D4D4D4"/>
+        </w:rPr>
+        <w:t>Configuration</w:t>
+      </w:r>
+      <w:r>
+        <w:rPr>
+          <w:rFonts w:asciiTheme="majorHAnsi" w:hAnsiTheme="majorHAnsi" w:cs="Consolas"/>
+          <w:sz w:val="24"/>
+          <w:szCs w:val="24"/>
+        </w:rPr>
+        <w:t>&gt;</w:t>
+      </w:r>
+    </w:p>
+    <w:p>
+      <w:pPr>
+        <w:pStyle w:val="ListParagraph"/>
+        <w:numPr>
+          <w:ilvl w:val="0"/>
+          <w:numId w:val="1"/>
+        </w:numPr>
+        <w:rPr>
+          <w:rFonts w:asciiTheme="majorHAnsi" w:hAnsiTheme="majorHAnsi" w:cstheme="minorHAnsi"/>
+          <w:sz w:val="24"/>
+          <w:szCs w:val="24"/>
+        </w:rPr>
+      </w:pPr>
+      <w:r>
+        <w:rPr>
+          <w:rFonts w:asciiTheme="majorHAnsi" w:hAnsiTheme="majorHAnsi" w:cstheme="minorHAnsi"/>
+          <w:sz w:val="24"/>
+          <w:szCs w:val="24"/>
+        </w:rPr>
+        <w:t xml:space="preserve"> Add logs to every test class</w:t>
+      </w:r>
+    </w:p>
+    <w:p>
+      <w:pPr>
+        <w:pStyle w:val="ListParagraph"/>
+        <w:numPr>
+          <w:ilvl w:val="1"/>
+          <w:numId w:val="1"/>
+        </w:numPr>
+        <w:rPr>
+          <w:rFonts w:asciiTheme="majorHAnsi" w:hAnsiTheme="majorHAnsi" w:cstheme="minorHAnsi"/>
+          <w:sz w:val="24"/>
+          <w:szCs w:val="24"/>
+        </w:rPr>
+      </w:pPr>
+      <w:r>
+        <w:rPr>
+          <w:rFonts w:asciiTheme="majorHAnsi" w:hAnsiTheme="majorHAnsi" w:cstheme="minorHAnsi"/>
+          <w:sz w:val="24"/>
+          <w:szCs w:val="24"/>
+        </w:rPr>
+        <w:t>p</w:t>
+      </w:r>
+      <w:r>
+        <w:rPr>
+          <w:rFonts w:asciiTheme="majorHAnsi" w:hAnsiTheme="majorHAnsi" w:cstheme="minorHAnsi"/>
+          <w:sz w:val="24"/>
+          <w:szCs w:val="24"/>
+        </w:rPr>
+        <w:t xml:space="preserve">ublic static Logger log = </w:t>
+      </w:r>
+      <w:r>
+        <w:rPr>
+          <w:rFonts w:asciiTheme="majorHAnsi" w:hAnsiTheme="majorHAnsi" w:cstheme="minorHAnsi"/>
+          <w:sz w:val="24"/>
+          <w:szCs w:val="24"/>
+        </w:rPr>
+        <w:t>LogManager</w:t>
+      </w:r>
+      <w:r>
+        <w:rPr>
+          <w:rFonts w:asciiTheme="majorHAnsi" w:hAnsiTheme="majorHAnsi" w:cstheme="minorHAnsi"/>
+          <w:sz w:val="24"/>
+          <w:szCs w:val="24"/>
+        </w:rPr>
+        <w:t>.getLogger(B</w:t>
+      </w:r>
+      <w:r>
+        <w:rPr>
+          <w:rFonts w:asciiTheme="majorHAnsi" w:hAnsiTheme="majorHAnsi" w:cstheme="minorHAnsi"/>
+          <w:sz w:val="24"/>
+          <w:szCs w:val="24"/>
+        </w:rPr>
+        <w:t>ase.class.getName());</w:t>
+      </w:r>
+    </w:p>
+    <w:p>
+      <w:pPr>
+        <w:pStyle w:val="ListParagraph"/>
+        <w:numPr>
+          <w:ilvl w:val="1"/>
+          <w:numId w:val="1"/>
+        </w:numPr>
+        <w:rPr>
+          <w:rFonts w:asciiTheme="majorHAnsi" w:hAnsiTheme="majorHAnsi" w:cstheme="minorHAnsi"/>
+          <w:sz w:val="24"/>
+          <w:szCs w:val="24"/>
+        </w:rPr>
+      </w:pPr>
+      <w:r>
+        <w:rPr>
+          <w:rFonts w:asciiTheme="majorHAnsi" w:hAnsiTheme="majorHAnsi" w:cstheme="minorHAnsi"/>
+          <w:sz w:val="24"/>
+          <w:szCs w:val="24"/>
+        </w:rPr>
+        <w:t>Import the following in each class:</w:t>
+      </w:r>
+    </w:p>
+    <w:p>
+      <w:pPr>
+        <w:pStyle w:val="ListParagraph"/>
+        <w:numPr>
+          <w:ilvl w:val="2"/>
+          <w:numId w:val="1"/>
+        </w:numPr>
+        <w:rPr>
+          <w:rFonts w:asciiTheme="majorHAnsi" w:hAnsiTheme="majorHAnsi" w:cstheme="minorHAnsi"/>
+          <w:sz w:val="24"/>
+          <w:szCs w:val="24"/>
+        </w:rPr>
+      </w:pPr>
+      <w:r>
+        <w:rPr>
+          <w:rFonts w:asciiTheme="majorHAnsi" w:hAnsiTheme="majorHAnsi" w:cstheme="minorHAnsi"/>
+          <w:sz w:val="24"/>
+          <w:szCs w:val="24"/>
+        </w:rPr>
+        <w:t xml:space="preserve">import </w:t>
+      </w:r>
+      <w:r>
+        <w:rPr>
+          <w:rFonts w:asciiTheme="majorHAnsi" w:hAnsiTheme="majorHAnsi" w:cstheme="minorHAnsi"/>
+          <w:sz w:val="24"/>
+          <w:szCs w:val="24"/>
+        </w:rPr>
+        <w:t>org.apache.logging.log4j.LogManager;</w:t>
+      </w:r>
+    </w:p>
+    <w:p>
+      <w:pPr>
+        <w:pStyle w:val="ListParagraph"/>
+        <w:numPr>
+          <w:ilvl w:val="2"/>
+          <w:numId w:val="1"/>
+        </w:numPr>
+        <w:rPr>
+          <w:rFonts w:asciiTheme="majorHAnsi" w:hAnsiTheme="majorHAnsi" w:cstheme="minorHAnsi"/>
+          <w:sz w:val="24"/>
+          <w:szCs w:val="24"/>
+        </w:rPr>
+      </w:pPr>
+      <w:r>
+        <w:rPr>
+          <w:rFonts w:asciiTheme="majorHAnsi" w:hAnsiTheme="majorHAnsi" w:cstheme="minorHAnsi"/>
+          <w:sz w:val="24"/>
+          <w:szCs w:val="24"/>
+        </w:rPr>
+        <w:lastRenderedPageBreak/>
+        <w:t>import org.apache.logging.log4j.Logger;</w:t>
+      </w:r>
     </w:p>
     <w:sectPr>
       <w:pgSz w:w="12240" w:h="15840"/>
@@ -2548,6 +3772,92 @@
 <file path=word/numbering.xml><?xml version="1.0" encoding="utf-8"?>
 <w:numbering xmlns:wpc="http://schemas.microsoft.com/office/word/2010/wordprocessingCanvas" xmlns:mc="http://schemas.openxmlformats.org/markup-compatibility/2006" xmlns:o="urn:schemas-microsoft-com:office:office" xmlns:r="http://schemas.openxmlformats.org/officeDocument/2006/relationships" xmlns:m="http://schemas.openxmlformats.org/officeDocument/2006/math" xmlns:v="urn:schemas-microsoft-com:vml" xmlns:wp14="http://schemas.microsoft.com/office/word/2010/wordprocessingDrawing" xmlns:wp="http://schemas.openxmlformats.org/drawingml/2006/wordprocessingDrawing" xmlns:w10="urn:schemas-microsoft-com:office:word" xmlns:w="http://schemas.openxmlformats.org/wordprocessingml/2006/main" xmlns:w14="http://schemas.microsoft.com/office/word/2010/wordml" xmlns:wpg="http://schemas.microsoft.com/office/word/2010/wordprocessingGroup" xmlns:wpi="http://schemas.microsoft.com/office/word/2010/wordprocessingInk" xmlns:wne="http://schemas.microsoft.com/office/word/2006/wordml" xmlns:wps="http://schemas.microsoft.com/office/word/2010/wordprocessingShape" mc:Ignorable="w14 wp14">
   <w:abstractNum w:abstractNumId="0">
+    <w:nsid w:val="23534E89"/>
+    <w:multiLevelType w:val="hybridMultilevel"/>
+    <w:tmpl w:val="4E78C0D6"/>
+    <w:lvl w:ilvl="0" w:tplc="0409000F">
+      <w:start w:val="1"/>
+      <w:numFmt w:val="decimal"/>
+      <w:lvlText w:val="%1."/>
+      <w:lvlJc w:val="left"/>
+      <w:pPr>
+        <w:ind w:left="4320" w:hanging="360"/>
+      </w:pPr>
+    </w:lvl>
+    <w:lvl w:ilvl="1" w:tplc="04090019" w:tentative="1">
+      <w:start w:val="1"/>
+      <w:numFmt w:val="lowerLetter"/>
+      <w:lvlText w:val="%2."/>
+      <w:lvlJc w:val="left"/>
+      <w:pPr>
+        <w:ind w:left="5040" w:hanging="360"/>
+      </w:pPr>
+    </w:lvl>
+    <w:lvl w:ilvl="2" w:tplc="0409001B" w:tentative="1">
+      <w:start w:val="1"/>
+      <w:numFmt w:val="lowerRoman"/>
+      <w:lvlText w:val="%3."/>
+      <w:lvlJc w:val="right"/>
+      <w:pPr>
+        <w:ind w:left="5760" w:hanging="180"/>
+      </w:pPr>
+    </w:lvl>
+    <w:lvl w:ilvl="3" w:tplc="0409000F" w:tentative="1">
+      <w:start w:val="1"/>
+      <w:numFmt w:val="decimal"/>
+      <w:lvlText w:val="%4."/>
+      <w:lvlJc w:val="left"/>
+      <w:pPr>
+        <w:ind w:left="6480" w:hanging="360"/>
+      </w:pPr>
+    </w:lvl>
+    <w:lvl w:ilvl="4" w:tplc="04090019" w:tentative="1">
+      <w:start w:val="1"/>
+      <w:numFmt w:val="lowerLetter"/>
+      <w:lvlText w:val="%5."/>
+      <w:lvlJc w:val="left"/>
+      <w:pPr>
+        <w:ind w:left="7200" w:hanging="360"/>
+      </w:pPr>
+    </w:lvl>
+    <w:lvl w:ilvl="5" w:tplc="0409001B" w:tentative="1">
+      <w:start w:val="1"/>
+      <w:numFmt w:val="lowerRoman"/>
+      <w:lvlText w:val="%6."/>
+      <w:lvlJc w:val="right"/>
+      <w:pPr>
+        <w:ind w:left="7920" w:hanging="180"/>
+      </w:pPr>
+    </w:lvl>
+    <w:lvl w:ilvl="6" w:tplc="0409000F" w:tentative="1">
+      <w:start w:val="1"/>
+      <w:numFmt w:val="decimal"/>
+      <w:lvlText w:val="%7."/>
+      <w:lvlJc w:val="left"/>
+      <w:pPr>
+        <w:ind w:left="8640" w:hanging="360"/>
+      </w:pPr>
+    </w:lvl>
+    <w:lvl w:ilvl="7" w:tplc="04090019" w:tentative="1">
+      <w:start w:val="1"/>
+      <w:numFmt w:val="lowerLetter"/>
+      <w:lvlText w:val="%8."/>
+      <w:lvlJc w:val="left"/>
+      <w:pPr>
+        <w:ind w:left="9360" w:hanging="360"/>
+      </w:pPr>
+    </w:lvl>
+    <w:lvl w:ilvl="8" w:tplc="0409001B" w:tentative="1">
+      <w:start w:val="1"/>
+      <w:numFmt w:val="lowerRoman"/>
+      <w:lvlText w:val="%9."/>
+      <w:lvlJc w:val="right"/>
+      <w:pPr>
+        <w:ind w:left="10080" w:hanging="180"/>
+      </w:pPr>
+    </w:lvl>
+  </w:abstractNum>
+  <w:abstractNum w:abstractNumId="1">
     <w:nsid w:val="287435F8"/>
     <w:multiLevelType w:val="hybridMultilevel"/>
     <w:tmpl w:val="4BD204CE"/>
@@ -2633,10 +3943,10 @@
       </w:pPr>
     </w:lvl>
   </w:abstractNum>
-  <w:abstractNum w:abstractNumId="1">
+  <w:abstractNum w:abstractNumId="2">
     <w:nsid w:val="3D9967F7"/>
     <w:multiLevelType w:val="hybridMultilevel"/>
-    <w:tmpl w:val="11FC639C"/>
+    <w:tmpl w:val="BBE25924"/>
     <w:lvl w:ilvl="0" w:tplc="0409000F">
       <w:start w:val="1"/>
       <w:numFmt w:val="decimal"/>
@@ -2720,9 +4030,12 @@
     </w:lvl>
   </w:abstractNum>
   <w:num w:numId="1">
+    <w:abstractNumId w:val="2"/>
+  </w:num>
+  <w:num w:numId="2">
     <w:abstractNumId w:val="1"/>
   </w:num>
-  <w:num w:numId="2">
+  <w:num w:numId="3">
     <w:abstractNumId w:val="0"/>
   </w:num>
 </w:numbering>

</xml_diff>

<commit_message>
change testng Before and After annotations to BeforeMethod and AfterMethod in both ValidateMainNavigationBar and ValidateTitle test class, change Base class driver to static to avoid other test class from changing driver variable until changed back to null value
</commit_message>
<xml_diff>
--- a/automation-testing-framework-build-steps.docx
+++ b/automation-testing-framework-build-steps.docx
@@ -731,7 +731,63 @@
           <w:sz w:val="24"/>
           <w:szCs w:val="24"/>
         </w:rPr>
-        <w:t xml:space="preserve"> WebDriver driver;</w:t>
+        <w:t xml:space="preserve"> </w:t>
+      </w:r>
+      <w:r>
+        <w:rPr>
+          <w:rFonts w:asciiTheme="majorHAnsi" w:hAnsiTheme="majorHAnsi" w:cs="Consolas"/>
+          <w:color w:val="000000" w:themeColor="text1"/>
+          <w:sz w:val="24"/>
+          <w:szCs w:val="24"/>
+        </w:rPr>
+        <w:t xml:space="preserve">static </w:t>
+      </w:r>
+      <w:bookmarkStart w:id="0" w:name="_GoBack"/>
+      <w:bookmarkEnd w:id="0"/>
+      <w:r>
+        <w:rPr>
+          <w:rFonts w:asciiTheme="majorHAnsi" w:hAnsiTheme="majorHAnsi" w:cs="Consolas"/>
+          <w:color w:val="000000" w:themeColor="text1"/>
+          <w:sz w:val="24"/>
+          <w:szCs w:val="24"/>
+        </w:rPr>
+        <w:t>WebDriver driver;</w:t>
+      </w:r>
+    </w:p>
+    <w:p>
+      <w:pPr>
+        <w:autoSpaceDE w:val="0"/>
+        <w:autoSpaceDN w:val="0"/>
+        <w:adjustRightInd w:val="0"/>
+        <w:spacing w:after="0" w:line="240" w:lineRule="auto"/>
+        <w:ind w:left="360" w:firstLine="720"/>
+        <w:rPr>
+          <w:rFonts w:asciiTheme="majorHAnsi" w:hAnsiTheme="majorHAnsi" w:cs="Consolas"/>
+          <w:color w:val="000000" w:themeColor="text1"/>
+          <w:sz w:val="24"/>
+          <w:szCs w:val="24"/>
+        </w:rPr>
+      </w:pPr>
+      <w:r>
+        <w:rPr>
+          <w:rFonts w:asciiTheme="majorHAnsi" w:hAnsiTheme="majorHAnsi" w:cs="Consolas"/>
+          <w:b/>
+          <w:bCs/>
+          <w:color w:val="000000" w:themeColor="text1"/>
+          <w:sz w:val="24"/>
+          <w:szCs w:val="24"/>
+        </w:rPr>
+        <w:t>public</w:t>
+      </w:r>
+      <w:r>
+        <w:rPr>
+          <w:rFonts w:asciiTheme="majorHAnsi" w:hAnsiTheme="majorHAnsi" w:cs="Consolas"/>
+          <w:bCs/>
+          <w:color w:val="000000" w:themeColor="text1"/>
+          <w:sz w:val="24"/>
+          <w:szCs w:val="24"/>
+        </w:rPr>
+        <w:t xml:space="preserve"> Properties props;</w:t>
       </w:r>
     </w:p>
     <w:p>
@@ -869,7 +925,7 @@
           <w:sz w:val="24"/>
           <w:szCs w:val="24"/>
         </w:rPr>
-        <w:t xml:space="preserve">Properties props = </w:t>
+        <w:t xml:space="preserve">props = </w:t>
       </w:r>
       <w:r>
         <w:rPr>
@@ -2851,8 +2907,6 @@
         </w:rPr>
         <w:t>2</w:t>
       </w:r>
-      <w:bookmarkStart w:id="0" w:name="_GoBack"/>
-      <w:bookmarkEnd w:id="0"/>
       <w:r>
         <w:rPr>
           <w:rFonts w:cstheme="minorHAnsi"/>

</xml_diff>

<commit_message>
set up screenshot capabilities
</commit_message>
<xml_diff>
--- a/automation-testing-framework-build-steps.docx
+++ b/automation-testing-framework-build-steps.docx
@@ -742,8 +742,6 @@
         </w:rPr>
         <w:t xml:space="preserve">static </w:t>
       </w:r>
-      <w:bookmarkStart w:id="0" w:name="_GoBack"/>
-      <w:bookmarkEnd w:id="0"/>
       <w:r>
         <w:rPr>
           <w:rFonts w:asciiTheme="majorHAnsi" w:hAnsiTheme="majorHAnsi" w:cs="Consolas"/>
@@ -3811,6 +3809,1031 @@
         </w:rPr>
         <w:lastRenderedPageBreak/>
         <w:t>import org.apache.logging.log4j.Logger;</w:t>
+      </w:r>
+    </w:p>
+    <w:p>
+      <w:pPr>
+        <w:pStyle w:val="ListParagraph"/>
+        <w:numPr>
+          <w:ilvl w:val="0"/>
+          <w:numId w:val="1"/>
+        </w:numPr>
+        <w:rPr>
+          <w:rFonts w:asciiTheme="majorHAnsi" w:hAnsiTheme="majorHAnsi" w:cstheme="minorHAnsi"/>
+          <w:sz w:val="24"/>
+          <w:szCs w:val="24"/>
+        </w:rPr>
+      </w:pPr>
+      <w:r>
+        <w:rPr>
+          <w:rFonts w:asciiTheme="majorHAnsi" w:hAnsiTheme="majorHAnsi" w:cstheme="minorHAnsi"/>
+          <w:sz w:val="24"/>
+          <w:szCs w:val="24"/>
+        </w:rPr>
+        <w:t xml:space="preserve"> Add screenshot capabilities</w:t>
+      </w:r>
+    </w:p>
+    <w:p>
+      <w:pPr>
+        <w:pStyle w:val="ListParagraph"/>
+        <w:numPr>
+          <w:ilvl w:val="1"/>
+          <w:numId w:val="1"/>
+        </w:numPr>
+        <w:rPr>
+          <w:rFonts w:asciiTheme="majorHAnsi" w:hAnsiTheme="majorHAnsi" w:cstheme="minorHAnsi"/>
+          <w:sz w:val="24"/>
+          <w:szCs w:val="24"/>
+        </w:rPr>
+      </w:pPr>
+      <w:r>
+        <w:rPr>
+          <w:rFonts w:cstheme="minorHAnsi"/>
+          <w:color w:val="000000" w:themeColor="text1"/>
+          <w:sz w:val="24"/>
+          <w:szCs w:val="24"/>
+        </w:rPr>
+        <w:t xml:space="preserve">Google </w:t>
+      </w:r>
+      <w:hyperlink r:id="rId9" w:history="1">
+        <w:r>
+          <w:rPr>
+            <w:rStyle w:val="Hyperlink"/>
+            <w:rFonts w:cstheme="minorHAnsi"/>
+            <w:sz w:val="24"/>
+            <w:szCs w:val="24"/>
+          </w:rPr>
+          <w:t>https://mvnrepository.com/</w:t>
+        </w:r>
+      </w:hyperlink>
+      <w:r>
+        <w:rPr>
+          <w:rFonts w:cstheme="minorHAnsi"/>
+          <w:color w:val="000000" w:themeColor="text1"/>
+          <w:sz w:val="24"/>
+          <w:szCs w:val="24"/>
+        </w:rPr>
+        <w:t xml:space="preserve"> and search</w:t>
+      </w:r>
+      <w:r>
+        <w:rPr>
+          <w:rFonts w:cstheme="minorHAnsi"/>
+          <w:color w:val="000000" w:themeColor="text1"/>
+          <w:sz w:val="24"/>
+          <w:szCs w:val="24"/>
+        </w:rPr>
+        <w:t xml:space="preserve"> Apache Commons IO</w:t>
+      </w:r>
+    </w:p>
+    <w:p>
+      <w:pPr>
+        <w:pStyle w:val="ListParagraph"/>
+        <w:numPr>
+          <w:ilvl w:val="1"/>
+          <w:numId w:val="1"/>
+        </w:numPr>
+        <w:rPr>
+          <w:rFonts w:asciiTheme="majorHAnsi" w:hAnsiTheme="majorHAnsi" w:cstheme="minorHAnsi"/>
+          <w:sz w:val="24"/>
+          <w:szCs w:val="24"/>
+        </w:rPr>
+      </w:pPr>
+      <w:r>
+        <w:rPr>
+          <w:rFonts w:cstheme="minorHAnsi"/>
+          <w:color w:val="000000" w:themeColor="text1"/>
+          <w:sz w:val="24"/>
+          <w:szCs w:val="24"/>
+        </w:rPr>
+        <w:t>Copy dependency and add to projects pom.xml</w:t>
+      </w:r>
+    </w:p>
+    <w:p>
+      <w:pPr>
+        <w:pStyle w:val="ListParagraph"/>
+        <w:numPr>
+          <w:ilvl w:val="1"/>
+          <w:numId w:val="1"/>
+        </w:numPr>
+        <w:rPr>
+          <w:rFonts w:asciiTheme="majorHAnsi" w:hAnsiTheme="majorHAnsi" w:cstheme="minorHAnsi"/>
+          <w:sz w:val="24"/>
+          <w:szCs w:val="24"/>
+        </w:rPr>
+      </w:pPr>
+      <w:r>
+        <w:rPr>
+          <w:rFonts w:cstheme="minorHAnsi"/>
+          <w:color w:val="000000" w:themeColor="text1"/>
+          <w:sz w:val="24"/>
+          <w:szCs w:val="24"/>
+        </w:rPr>
+        <w:t>Within Base class, add the following getScreenshot method:</w:t>
+      </w:r>
+    </w:p>
+    <w:p>
+      <w:pPr>
+        <w:autoSpaceDE w:val="0"/>
+        <w:autoSpaceDN w:val="0"/>
+        <w:adjustRightInd w:val="0"/>
+        <w:spacing w:after="0" w:line="240" w:lineRule="auto"/>
+        <w:ind w:left="1080"/>
+        <w:rPr>
+          <w:rFonts w:asciiTheme="majorHAnsi" w:hAnsiTheme="majorHAnsi" w:cs="Consolas"/>
+          <w:sz w:val="24"/>
+          <w:szCs w:val="24"/>
+        </w:rPr>
+      </w:pPr>
+      <w:r>
+        <w:rPr>
+          <w:rFonts w:asciiTheme="majorHAnsi" w:hAnsiTheme="majorHAnsi" w:cs="Consolas"/>
+          <w:b/>
+          <w:bCs/>
+          <w:sz w:val="24"/>
+          <w:szCs w:val="24"/>
+        </w:rPr>
+        <w:t>public</w:t>
+      </w:r>
+      <w:r>
+        <w:rPr>
+          <w:rFonts w:asciiTheme="majorHAnsi" w:hAnsiTheme="majorHAnsi" w:cs="Consolas"/>
+          <w:sz w:val="24"/>
+          <w:szCs w:val="24"/>
+        </w:rPr>
+        <w:t xml:space="preserve"> </w:t>
+      </w:r>
+      <w:r>
+        <w:rPr>
+          <w:rFonts w:asciiTheme="majorHAnsi" w:hAnsiTheme="majorHAnsi" w:cs="Consolas"/>
+          <w:b/>
+          <w:bCs/>
+          <w:sz w:val="24"/>
+          <w:szCs w:val="24"/>
+        </w:rPr>
+        <w:t>void</w:t>
+      </w:r>
+      <w:r>
+        <w:rPr>
+          <w:rFonts w:asciiTheme="majorHAnsi" w:hAnsiTheme="majorHAnsi" w:cs="Consolas"/>
+          <w:sz w:val="24"/>
+          <w:szCs w:val="24"/>
+        </w:rPr>
+        <w:t xml:space="preserve"> getScreenshot(</w:t>
+      </w:r>
+      <w:r>
+        <w:rPr>
+          <w:rFonts w:asciiTheme="majorHAnsi" w:hAnsiTheme="majorHAnsi" w:cs="Consolas"/>
+          <w:sz w:val="24"/>
+          <w:szCs w:val="24"/>
+        </w:rPr>
+        <w:t>String resultName</w:t>
+      </w:r>
+      <w:r>
+        <w:rPr>
+          <w:rFonts w:asciiTheme="majorHAnsi" w:hAnsiTheme="majorHAnsi" w:cs="Consolas"/>
+          <w:sz w:val="24"/>
+          <w:szCs w:val="24"/>
+        </w:rPr>
+        <w:t xml:space="preserve">) </w:t>
+      </w:r>
+      <w:r>
+        <w:rPr>
+          <w:rFonts w:asciiTheme="majorHAnsi" w:hAnsiTheme="majorHAnsi" w:cs="Consolas"/>
+          <w:b/>
+          <w:bCs/>
+          <w:sz w:val="24"/>
+          <w:szCs w:val="24"/>
+        </w:rPr>
+        <w:t>throws</w:t>
+      </w:r>
+      <w:r>
+        <w:rPr>
+          <w:rFonts w:asciiTheme="majorHAnsi" w:hAnsiTheme="majorHAnsi" w:cs="Consolas"/>
+          <w:sz w:val="24"/>
+          <w:szCs w:val="24"/>
+        </w:rPr>
+        <w:t xml:space="preserve"> </w:t>
+      </w:r>
+      <w:r>
+        <w:rPr>
+          <w:rFonts w:asciiTheme="majorHAnsi" w:hAnsiTheme="majorHAnsi" w:cs="Consolas"/>
+          <w:sz w:val="24"/>
+          <w:szCs w:val="24"/>
+          <w:shd w:val="clear" w:color="auto" w:fill="D4D4D4"/>
+        </w:rPr>
+        <w:t>IOException</w:t>
+      </w:r>
+      <w:r>
+        <w:rPr>
+          <w:rFonts w:asciiTheme="majorHAnsi" w:hAnsiTheme="majorHAnsi" w:cs="Consolas"/>
+          <w:sz w:val="24"/>
+          <w:szCs w:val="24"/>
+        </w:rPr>
+        <w:t xml:space="preserve"> {</w:t>
+      </w:r>
+    </w:p>
+    <w:p>
+      <w:pPr>
+        <w:autoSpaceDE w:val="0"/>
+        <w:autoSpaceDN w:val="0"/>
+        <w:adjustRightInd w:val="0"/>
+        <w:spacing w:after="0" w:line="240" w:lineRule="auto"/>
+        <w:ind w:left="1080"/>
+        <w:rPr>
+          <w:rFonts w:asciiTheme="majorHAnsi" w:hAnsiTheme="majorHAnsi" w:cs="Consolas"/>
+          <w:sz w:val="24"/>
+          <w:szCs w:val="24"/>
+        </w:rPr>
+      </w:pPr>
+      <w:r>
+        <w:rPr>
+          <w:rFonts w:asciiTheme="majorHAnsi" w:hAnsiTheme="majorHAnsi" w:cs="Consolas"/>
+          <w:sz w:val="24"/>
+          <w:szCs w:val="24"/>
+        </w:rPr>
+        <w:tab/>
+      </w:r>
+      <w:r>
+        <w:rPr>
+          <w:rFonts w:asciiTheme="majorHAnsi" w:hAnsiTheme="majorHAnsi" w:cs="Consolas"/>
+          <w:sz w:val="24"/>
+          <w:szCs w:val="24"/>
+        </w:rPr>
+        <w:tab/>
+        <w:t>File src = ((TakesScreenshot)</w:t>
+      </w:r>
+      <w:r>
+        <w:rPr>
+          <w:rFonts w:asciiTheme="majorHAnsi" w:hAnsiTheme="majorHAnsi" w:cs="Consolas"/>
+          <w:i/>
+          <w:iCs/>
+          <w:sz w:val="24"/>
+          <w:szCs w:val="24"/>
+        </w:rPr>
+        <w:t>driver</w:t>
+      </w:r>
+      <w:r>
+        <w:rPr>
+          <w:rFonts w:asciiTheme="majorHAnsi" w:hAnsiTheme="majorHAnsi" w:cs="Consolas"/>
+          <w:sz w:val="24"/>
+          <w:szCs w:val="24"/>
+        </w:rPr>
+        <w:t>).getScreenshotAs(OutputType.</w:t>
+      </w:r>
+      <w:r>
+        <w:rPr>
+          <w:rFonts w:asciiTheme="majorHAnsi" w:hAnsiTheme="majorHAnsi" w:cs="Consolas"/>
+          <w:b/>
+          <w:bCs/>
+          <w:i/>
+          <w:iCs/>
+          <w:sz w:val="24"/>
+          <w:szCs w:val="24"/>
+        </w:rPr>
+        <w:t>FILE</w:t>
+      </w:r>
+      <w:r>
+        <w:rPr>
+          <w:rFonts w:asciiTheme="majorHAnsi" w:hAnsiTheme="majorHAnsi" w:cs="Consolas"/>
+          <w:sz w:val="24"/>
+          <w:szCs w:val="24"/>
+        </w:rPr>
+        <w:t>);</w:t>
+      </w:r>
+    </w:p>
+    <w:p>
+      <w:pPr>
+        <w:autoSpaceDE w:val="0"/>
+        <w:autoSpaceDN w:val="0"/>
+        <w:adjustRightInd w:val="0"/>
+        <w:spacing w:after="0" w:line="240" w:lineRule="auto"/>
+        <w:ind w:left="1080"/>
+        <w:rPr>
+          <w:rFonts w:asciiTheme="majorHAnsi" w:hAnsiTheme="majorHAnsi" w:cs="Consolas"/>
+          <w:sz w:val="24"/>
+          <w:szCs w:val="24"/>
+        </w:rPr>
+      </w:pPr>
+      <w:r>
+        <w:rPr>
+          <w:rFonts w:asciiTheme="majorHAnsi" w:hAnsiTheme="majorHAnsi" w:cs="Consolas"/>
+          <w:sz w:val="24"/>
+          <w:szCs w:val="24"/>
+        </w:rPr>
+        <w:tab/>
+      </w:r>
+      <w:r>
+        <w:rPr>
+          <w:rFonts w:asciiTheme="majorHAnsi" w:hAnsiTheme="majorHAnsi" w:cs="Consolas"/>
+          <w:sz w:val="24"/>
+          <w:szCs w:val="24"/>
+        </w:rPr>
+        <w:tab/>
+        <w:t>FileUtils.</w:t>
+      </w:r>
+      <w:r>
+        <w:rPr>
+          <w:rFonts w:asciiTheme="majorHAnsi" w:hAnsiTheme="majorHAnsi" w:cs="Consolas"/>
+          <w:i/>
+          <w:iCs/>
+          <w:sz w:val="24"/>
+          <w:szCs w:val="24"/>
+          <w:shd w:val="clear" w:color="auto" w:fill="D4D4D4"/>
+        </w:rPr>
+        <w:t>copyFile</w:t>
+      </w:r>
+      <w:r>
+        <w:rPr>
+          <w:rFonts w:asciiTheme="majorHAnsi" w:hAnsiTheme="majorHAnsi" w:cs="Consolas"/>
+          <w:sz w:val="24"/>
+          <w:szCs w:val="24"/>
+        </w:rPr>
+        <w:t xml:space="preserve">(src, </w:t>
+      </w:r>
+      <w:r>
+        <w:rPr>
+          <w:rFonts w:asciiTheme="majorHAnsi" w:hAnsiTheme="majorHAnsi" w:cs="Consolas"/>
+          <w:b/>
+          <w:bCs/>
+          <w:sz w:val="24"/>
+          <w:szCs w:val="24"/>
+        </w:rPr>
+        <w:t>new</w:t>
+      </w:r>
+      <w:r>
+        <w:rPr>
+          <w:rFonts w:asciiTheme="majorHAnsi" w:hAnsiTheme="majorHAnsi" w:cs="Consolas"/>
+          <w:sz w:val="24"/>
+          <w:szCs w:val="24"/>
+        </w:rPr>
+        <w:t xml:space="preserve"> File("C:\\Users\\zzmar_000\\Desktop\\IT_Related\\AutomationTestingFrameworkBuild\\testScreenshots\\screenshot</w:t>
+      </w:r>
+      <w:r>
+        <w:rPr>
+          <w:rFonts w:asciiTheme="majorHAnsi" w:hAnsiTheme="majorHAnsi" w:cs="Consolas"/>
+          <w:sz w:val="24"/>
+          <w:szCs w:val="24"/>
+        </w:rPr>
+        <w:t>-” + resultN</w:t>
+      </w:r>
+      <w:bookmarkStart w:id="0" w:name="_GoBack"/>
+      <w:bookmarkEnd w:id="0"/>
+      <w:r>
+        <w:rPr>
+          <w:rFonts w:asciiTheme="majorHAnsi" w:hAnsiTheme="majorHAnsi" w:cs="Consolas"/>
+          <w:sz w:val="24"/>
+          <w:szCs w:val="24"/>
+        </w:rPr>
+        <w:t>ame + “</w:t>
+      </w:r>
+      <w:r>
+        <w:rPr>
+          <w:rFonts w:asciiTheme="majorHAnsi" w:hAnsiTheme="majorHAnsi" w:cs="Consolas"/>
+          <w:sz w:val="24"/>
+          <w:szCs w:val="24"/>
+        </w:rPr>
+        <w:t>.png"));</w:t>
+      </w:r>
+    </w:p>
+    <w:p>
+      <w:pPr>
+        <w:ind w:left="1080"/>
+        <w:rPr>
+          <w:rFonts w:asciiTheme="majorHAnsi" w:hAnsiTheme="majorHAnsi" w:cs="Consolas"/>
+          <w:sz w:val="24"/>
+          <w:szCs w:val="24"/>
+        </w:rPr>
+      </w:pPr>
+      <w:r>
+        <w:rPr>
+          <w:rFonts w:asciiTheme="majorHAnsi" w:hAnsiTheme="majorHAnsi" w:cs="Consolas"/>
+          <w:sz w:val="24"/>
+          <w:szCs w:val="24"/>
+        </w:rPr>
+        <w:tab/>
+        <w:t>}</w:t>
+      </w:r>
+    </w:p>
+    <w:p>
+      <w:pPr>
+        <w:pStyle w:val="ListParagraph"/>
+        <w:numPr>
+          <w:ilvl w:val="1"/>
+          <w:numId w:val="1"/>
+        </w:numPr>
+        <w:rPr>
+          <w:rFonts w:asciiTheme="majorHAnsi" w:hAnsiTheme="majorHAnsi" w:cstheme="minorHAnsi"/>
+          <w:sz w:val="24"/>
+          <w:szCs w:val="24"/>
+        </w:rPr>
+      </w:pPr>
+      <w:r>
+        <w:rPr>
+          <w:rFonts w:asciiTheme="majorHAnsi" w:hAnsiTheme="majorHAnsi" w:cstheme="minorHAnsi"/>
+          <w:sz w:val="24"/>
+          <w:szCs w:val="24"/>
+        </w:rPr>
+        <w:t>Create a Listeners class within src/test/java Academy package</w:t>
+      </w:r>
+    </w:p>
+    <w:p>
+      <w:pPr>
+        <w:pStyle w:val="ListParagraph"/>
+        <w:numPr>
+          <w:ilvl w:val="1"/>
+          <w:numId w:val="1"/>
+        </w:numPr>
+        <w:rPr>
+          <w:rFonts w:asciiTheme="majorHAnsi" w:hAnsiTheme="majorHAnsi" w:cstheme="minorHAnsi"/>
+          <w:sz w:val="24"/>
+          <w:szCs w:val="24"/>
+        </w:rPr>
+      </w:pPr>
+      <w:r>
+        <w:rPr>
+          <w:rFonts w:asciiTheme="majorHAnsi" w:hAnsiTheme="majorHAnsi" w:cstheme="minorHAnsi"/>
+          <w:sz w:val="24"/>
+          <w:szCs w:val="24"/>
+        </w:rPr>
+        <w:t>Implement ITestListener interface within Listeners class</w:t>
+      </w:r>
+    </w:p>
+    <w:p>
+      <w:pPr>
+        <w:pStyle w:val="ListParagraph"/>
+        <w:numPr>
+          <w:ilvl w:val="1"/>
+          <w:numId w:val="1"/>
+        </w:numPr>
+        <w:rPr>
+          <w:rFonts w:asciiTheme="majorHAnsi" w:hAnsiTheme="majorHAnsi" w:cstheme="minorHAnsi"/>
+          <w:sz w:val="24"/>
+          <w:szCs w:val="24"/>
+        </w:rPr>
+      </w:pPr>
+      <w:r>
+        <w:rPr>
+          <w:rFonts w:asciiTheme="majorHAnsi" w:hAnsiTheme="majorHAnsi" w:cstheme="minorHAnsi"/>
+          <w:sz w:val="24"/>
+          <w:szCs w:val="24"/>
+        </w:rPr>
+        <w:t>Create new Base object within Listeners class</w:t>
+      </w:r>
+    </w:p>
+    <w:p>
+      <w:pPr>
+        <w:pStyle w:val="ListParagraph"/>
+        <w:numPr>
+          <w:ilvl w:val="1"/>
+          <w:numId w:val="1"/>
+        </w:numPr>
+        <w:rPr>
+          <w:rFonts w:asciiTheme="majorHAnsi" w:hAnsiTheme="majorHAnsi" w:cstheme="minorHAnsi"/>
+          <w:sz w:val="24"/>
+          <w:szCs w:val="24"/>
+        </w:rPr>
+      </w:pPr>
+      <w:r>
+        <w:rPr>
+          <w:rFonts w:asciiTheme="majorHAnsi" w:hAnsiTheme="majorHAnsi" w:cstheme="minorHAnsi"/>
+          <w:sz w:val="24"/>
+          <w:szCs w:val="24"/>
+        </w:rPr>
+        <w:t>Within the onTestFailure method within Listeners class, render Base class getScreenshot() method</w:t>
+      </w:r>
+      <w:r>
+        <w:rPr>
+          <w:rFonts w:asciiTheme="majorHAnsi" w:hAnsiTheme="majorHAnsi" w:cstheme="minorHAnsi"/>
+          <w:sz w:val="24"/>
+          <w:szCs w:val="24"/>
+        </w:rPr>
+        <w:t xml:space="preserve"> as follows:</w:t>
+      </w:r>
+    </w:p>
+    <w:p>
+      <w:pPr>
+        <w:autoSpaceDE w:val="0"/>
+        <w:autoSpaceDN w:val="0"/>
+        <w:adjustRightInd w:val="0"/>
+        <w:spacing w:after="0" w:line="240" w:lineRule="auto"/>
+        <w:ind w:left="1440"/>
+        <w:rPr>
+          <w:rFonts w:asciiTheme="majorHAnsi" w:hAnsiTheme="majorHAnsi" w:cs="Consolas"/>
+          <w:sz w:val="24"/>
+          <w:szCs w:val="24"/>
+        </w:rPr>
+      </w:pPr>
+      <w:r>
+        <w:rPr>
+          <w:rFonts w:asciiTheme="majorHAnsi" w:hAnsiTheme="majorHAnsi" w:cs="Consolas"/>
+          <w:b/>
+          <w:bCs/>
+          <w:sz w:val="24"/>
+          <w:szCs w:val="24"/>
+        </w:rPr>
+        <w:t>public</w:t>
+      </w:r>
+      <w:r>
+        <w:rPr>
+          <w:rFonts w:asciiTheme="majorHAnsi" w:hAnsiTheme="majorHAnsi" w:cs="Consolas"/>
+          <w:sz w:val="24"/>
+          <w:szCs w:val="24"/>
+        </w:rPr>
+        <w:t xml:space="preserve"> </w:t>
+      </w:r>
+      <w:r>
+        <w:rPr>
+          <w:rFonts w:asciiTheme="majorHAnsi" w:hAnsiTheme="majorHAnsi" w:cs="Consolas"/>
+          <w:b/>
+          <w:bCs/>
+          <w:sz w:val="24"/>
+          <w:szCs w:val="24"/>
+        </w:rPr>
+        <w:t>void</w:t>
+      </w:r>
+      <w:r>
+        <w:rPr>
+          <w:rFonts w:asciiTheme="majorHAnsi" w:hAnsiTheme="majorHAnsi" w:cs="Consolas"/>
+          <w:sz w:val="24"/>
+          <w:szCs w:val="24"/>
+        </w:rPr>
+        <w:t xml:space="preserve"> onTestFailure(ITestResult result) {</w:t>
+      </w:r>
+    </w:p>
+    <w:p>
+      <w:pPr>
+        <w:autoSpaceDE w:val="0"/>
+        <w:autoSpaceDN w:val="0"/>
+        <w:adjustRightInd w:val="0"/>
+        <w:spacing w:after="0" w:line="240" w:lineRule="auto"/>
+        <w:ind w:left="1440"/>
+        <w:rPr>
+          <w:rFonts w:asciiTheme="majorHAnsi" w:hAnsiTheme="majorHAnsi" w:cs="Consolas"/>
+          <w:sz w:val="24"/>
+          <w:szCs w:val="24"/>
+        </w:rPr>
+      </w:pPr>
+      <w:r>
+        <w:rPr>
+          <w:rFonts w:asciiTheme="majorHAnsi" w:hAnsiTheme="majorHAnsi" w:cs="Consolas"/>
+          <w:sz w:val="24"/>
+          <w:szCs w:val="24"/>
+        </w:rPr>
+        <w:tab/>
+      </w:r>
+      <w:r>
+        <w:rPr>
+          <w:rFonts w:asciiTheme="majorHAnsi" w:hAnsiTheme="majorHAnsi" w:cs="Consolas"/>
+          <w:sz w:val="24"/>
+          <w:szCs w:val="24"/>
+        </w:rPr>
+        <w:tab/>
+        <w:t xml:space="preserve">// </w:t>
+      </w:r>
+      <w:r>
+        <w:rPr>
+          <w:rFonts w:asciiTheme="majorHAnsi" w:hAnsiTheme="majorHAnsi" w:cs="Consolas"/>
+          <w:b/>
+          <w:bCs/>
+          <w:sz w:val="24"/>
+          <w:szCs w:val="24"/>
+        </w:rPr>
+        <w:t>TODO</w:t>
+      </w:r>
+      <w:r>
+        <w:rPr>
+          <w:rFonts w:asciiTheme="majorHAnsi" w:hAnsiTheme="majorHAnsi" w:cs="Consolas"/>
+          <w:sz w:val="24"/>
+          <w:szCs w:val="24"/>
+        </w:rPr>
+        <w:t xml:space="preserve"> Auto-generated method stub</w:t>
+      </w:r>
+    </w:p>
+    <w:p>
+      <w:pPr>
+        <w:autoSpaceDE w:val="0"/>
+        <w:autoSpaceDN w:val="0"/>
+        <w:adjustRightInd w:val="0"/>
+        <w:spacing w:after="0" w:line="240" w:lineRule="auto"/>
+        <w:ind w:left="1440"/>
+        <w:rPr>
+          <w:rFonts w:asciiTheme="majorHAnsi" w:hAnsiTheme="majorHAnsi" w:cs="Consolas"/>
+          <w:sz w:val="24"/>
+          <w:szCs w:val="24"/>
+        </w:rPr>
+      </w:pPr>
+      <w:r>
+        <w:rPr>
+          <w:rFonts w:asciiTheme="majorHAnsi" w:hAnsiTheme="majorHAnsi" w:cs="Consolas"/>
+          <w:sz w:val="24"/>
+          <w:szCs w:val="24"/>
+        </w:rPr>
+        <w:tab/>
+      </w:r>
+      <w:r>
+        <w:rPr>
+          <w:rFonts w:asciiTheme="majorHAnsi" w:hAnsiTheme="majorHAnsi" w:cs="Consolas"/>
+          <w:sz w:val="24"/>
+          <w:szCs w:val="24"/>
+        </w:rPr>
+        <w:tab/>
+      </w:r>
+      <w:r>
+        <w:rPr>
+          <w:rFonts w:asciiTheme="majorHAnsi" w:hAnsiTheme="majorHAnsi" w:cs="Consolas"/>
+          <w:b/>
+          <w:bCs/>
+          <w:sz w:val="24"/>
+          <w:szCs w:val="24"/>
+        </w:rPr>
+        <w:t>try</w:t>
+      </w:r>
+      <w:r>
+        <w:rPr>
+          <w:rFonts w:asciiTheme="majorHAnsi" w:hAnsiTheme="majorHAnsi" w:cs="Consolas"/>
+          <w:sz w:val="24"/>
+          <w:szCs w:val="24"/>
+        </w:rPr>
+        <w:t xml:space="preserve"> {</w:t>
+      </w:r>
+    </w:p>
+    <w:p>
+      <w:pPr>
+        <w:autoSpaceDE w:val="0"/>
+        <w:autoSpaceDN w:val="0"/>
+        <w:adjustRightInd w:val="0"/>
+        <w:spacing w:after="0" w:line="240" w:lineRule="auto"/>
+        <w:ind w:left="1440"/>
+        <w:rPr>
+          <w:rFonts w:asciiTheme="majorHAnsi" w:hAnsiTheme="majorHAnsi" w:cs="Consolas"/>
+          <w:sz w:val="24"/>
+          <w:szCs w:val="24"/>
+        </w:rPr>
+      </w:pPr>
+      <w:r>
+        <w:rPr>
+          <w:rFonts w:asciiTheme="majorHAnsi" w:hAnsiTheme="majorHAnsi" w:cs="Consolas"/>
+          <w:sz w:val="24"/>
+          <w:szCs w:val="24"/>
+        </w:rPr>
+        <w:tab/>
+      </w:r>
+      <w:r>
+        <w:rPr>
+          <w:rFonts w:asciiTheme="majorHAnsi" w:hAnsiTheme="majorHAnsi" w:cs="Consolas"/>
+          <w:sz w:val="24"/>
+          <w:szCs w:val="24"/>
+        </w:rPr>
+        <w:tab/>
+      </w:r>
+      <w:r>
+        <w:rPr>
+          <w:rFonts w:asciiTheme="majorHAnsi" w:hAnsiTheme="majorHAnsi" w:cs="Consolas"/>
+          <w:sz w:val="24"/>
+          <w:szCs w:val="24"/>
+        </w:rPr>
+        <w:tab/>
+        <w:t>base.getScreenshot(result.getName());</w:t>
+      </w:r>
+    </w:p>
+    <w:p>
+      <w:pPr>
+        <w:autoSpaceDE w:val="0"/>
+        <w:autoSpaceDN w:val="0"/>
+        <w:adjustRightInd w:val="0"/>
+        <w:spacing w:after="0" w:line="240" w:lineRule="auto"/>
+        <w:ind w:left="1440"/>
+        <w:rPr>
+          <w:rFonts w:asciiTheme="majorHAnsi" w:hAnsiTheme="majorHAnsi" w:cs="Consolas"/>
+          <w:sz w:val="24"/>
+          <w:szCs w:val="24"/>
+        </w:rPr>
+      </w:pPr>
+      <w:r>
+        <w:rPr>
+          <w:rFonts w:asciiTheme="majorHAnsi" w:hAnsiTheme="majorHAnsi" w:cs="Consolas"/>
+          <w:sz w:val="24"/>
+          <w:szCs w:val="24"/>
+        </w:rPr>
+        <w:tab/>
+      </w:r>
+      <w:r>
+        <w:rPr>
+          <w:rFonts w:asciiTheme="majorHAnsi" w:hAnsiTheme="majorHAnsi" w:cs="Consolas"/>
+          <w:sz w:val="24"/>
+          <w:szCs w:val="24"/>
+        </w:rPr>
+        <w:tab/>
+        <w:t xml:space="preserve">} </w:t>
+      </w:r>
+      <w:r>
+        <w:rPr>
+          <w:rFonts w:asciiTheme="majorHAnsi" w:hAnsiTheme="majorHAnsi" w:cs="Consolas"/>
+          <w:b/>
+          <w:bCs/>
+          <w:sz w:val="24"/>
+          <w:szCs w:val="24"/>
+        </w:rPr>
+        <w:t>catch</w:t>
+      </w:r>
+      <w:r>
+        <w:rPr>
+          <w:rFonts w:asciiTheme="majorHAnsi" w:hAnsiTheme="majorHAnsi" w:cs="Consolas"/>
+          <w:sz w:val="24"/>
+          <w:szCs w:val="24"/>
+        </w:rPr>
+        <w:t xml:space="preserve"> (IOException e) {</w:t>
+      </w:r>
+    </w:p>
+    <w:p>
+      <w:pPr>
+        <w:autoSpaceDE w:val="0"/>
+        <w:autoSpaceDN w:val="0"/>
+        <w:adjustRightInd w:val="0"/>
+        <w:spacing w:after="0" w:line="240" w:lineRule="auto"/>
+        <w:ind w:left="1440"/>
+        <w:rPr>
+          <w:rFonts w:asciiTheme="majorHAnsi" w:hAnsiTheme="majorHAnsi" w:cs="Consolas"/>
+          <w:sz w:val="24"/>
+          <w:szCs w:val="24"/>
+        </w:rPr>
+      </w:pPr>
+      <w:r>
+        <w:rPr>
+          <w:rFonts w:asciiTheme="majorHAnsi" w:hAnsiTheme="majorHAnsi" w:cs="Consolas"/>
+          <w:sz w:val="24"/>
+          <w:szCs w:val="24"/>
+        </w:rPr>
+        <w:tab/>
+      </w:r>
+      <w:r>
+        <w:rPr>
+          <w:rFonts w:asciiTheme="majorHAnsi" w:hAnsiTheme="majorHAnsi" w:cs="Consolas"/>
+          <w:sz w:val="24"/>
+          <w:szCs w:val="24"/>
+        </w:rPr>
+        <w:tab/>
+      </w:r>
+      <w:r>
+        <w:rPr>
+          <w:rFonts w:asciiTheme="majorHAnsi" w:hAnsiTheme="majorHAnsi" w:cs="Consolas"/>
+          <w:sz w:val="24"/>
+          <w:szCs w:val="24"/>
+        </w:rPr>
+        <w:tab/>
+        <w:t xml:space="preserve">// </w:t>
+      </w:r>
+      <w:r>
+        <w:rPr>
+          <w:rFonts w:asciiTheme="majorHAnsi" w:hAnsiTheme="majorHAnsi" w:cs="Consolas"/>
+          <w:b/>
+          <w:bCs/>
+          <w:sz w:val="24"/>
+          <w:szCs w:val="24"/>
+        </w:rPr>
+        <w:t>TODO</w:t>
+      </w:r>
+      <w:r>
+        <w:rPr>
+          <w:rFonts w:asciiTheme="majorHAnsi" w:hAnsiTheme="majorHAnsi" w:cs="Consolas"/>
+          <w:sz w:val="24"/>
+          <w:szCs w:val="24"/>
+        </w:rPr>
+        <w:t xml:space="preserve"> Auto-generated catch block</w:t>
+      </w:r>
+    </w:p>
+    <w:p>
+      <w:pPr>
+        <w:autoSpaceDE w:val="0"/>
+        <w:autoSpaceDN w:val="0"/>
+        <w:adjustRightInd w:val="0"/>
+        <w:spacing w:after="0" w:line="240" w:lineRule="auto"/>
+        <w:ind w:left="1440"/>
+        <w:rPr>
+          <w:rFonts w:asciiTheme="majorHAnsi" w:hAnsiTheme="majorHAnsi" w:cs="Consolas"/>
+          <w:sz w:val="24"/>
+          <w:szCs w:val="24"/>
+        </w:rPr>
+      </w:pPr>
+      <w:r>
+        <w:rPr>
+          <w:rFonts w:asciiTheme="majorHAnsi" w:hAnsiTheme="majorHAnsi" w:cs="Consolas"/>
+          <w:sz w:val="24"/>
+          <w:szCs w:val="24"/>
+        </w:rPr>
+        <w:tab/>
+      </w:r>
+      <w:r>
+        <w:rPr>
+          <w:rFonts w:asciiTheme="majorHAnsi" w:hAnsiTheme="majorHAnsi" w:cs="Consolas"/>
+          <w:sz w:val="24"/>
+          <w:szCs w:val="24"/>
+        </w:rPr>
+        <w:tab/>
+      </w:r>
+      <w:r>
+        <w:rPr>
+          <w:rFonts w:asciiTheme="majorHAnsi" w:hAnsiTheme="majorHAnsi" w:cs="Consolas"/>
+          <w:sz w:val="24"/>
+          <w:szCs w:val="24"/>
+        </w:rPr>
+        <w:tab/>
+        <w:t>e.printStackTrace();</w:t>
+      </w:r>
+    </w:p>
+    <w:p>
+      <w:pPr>
+        <w:autoSpaceDE w:val="0"/>
+        <w:autoSpaceDN w:val="0"/>
+        <w:adjustRightInd w:val="0"/>
+        <w:spacing w:after="0" w:line="240" w:lineRule="auto"/>
+        <w:ind w:left="1440"/>
+        <w:rPr>
+          <w:rFonts w:asciiTheme="majorHAnsi" w:hAnsiTheme="majorHAnsi" w:cs="Consolas"/>
+          <w:sz w:val="24"/>
+          <w:szCs w:val="24"/>
+        </w:rPr>
+      </w:pPr>
+      <w:r>
+        <w:rPr>
+          <w:rFonts w:asciiTheme="majorHAnsi" w:hAnsiTheme="majorHAnsi" w:cs="Consolas"/>
+          <w:sz w:val="24"/>
+          <w:szCs w:val="24"/>
+        </w:rPr>
+        <w:tab/>
+      </w:r>
+      <w:r>
+        <w:rPr>
+          <w:rFonts w:asciiTheme="majorHAnsi" w:hAnsiTheme="majorHAnsi" w:cs="Consolas"/>
+          <w:sz w:val="24"/>
+          <w:szCs w:val="24"/>
+        </w:rPr>
+        <w:tab/>
+        <w:t>}</w:t>
+      </w:r>
+    </w:p>
+    <w:p>
+      <w:pPr>
+        <w:ind w:left="1440"/>
+        <w:rPr>
+          <w:rFonts w:asciiTheme="majorHAnsi" w:hAnsiTheme="majorHAnsi" w:cstheme="minorHAnsi"/>
+          <w:sz w:val="24"/>
+          <w:szCs w:val="24"/>
+        </w:rPr>
+      </w:pPr>
+      <w:r>
+        <w:rPr>
+          <w:rFonts w:asciiTheme="majorHAnsi" w:hAnsiTheme="majorHAnsi" w:cs="Consolas"/>
+          <w:sz w:val="24"/>
+          <w:szCs w:val="24"/>
+        </w:rPr>
+        <w:tab/>
+        <w:t>}</w:t>
+      </w:r>
+    </w:p>
+    <w:p>
+      <w:pPr>
+        <w:pStyle w:val="ListParagraph"/>
+        <w:numPr>
+          <w:ilvl w:val="1"/>
+          <w:numId w:val="1"/>
+        </w:numPr>
+        <w:rPr>
+          <w:rFonts w:asciiTheme="majorHAnsi" w:hAnsiTheme="majorHAnsi" w:cstheme="minorHAnsi"/>
+          <w:sz w:val="24"/>
+          <w:szCs w:val="24"/>
+        </w:rPr>
+      </w:pPr>
+      <w:r>
+        <w:rPr>
+          <w:rFonts w:asciiTheme="majorHAnsi" w:hAnsiTheme="majorHAnsi" w:cstheme="minorHAnsi"/>
+          <w:sz w:val="24"/>
+          <w:szCs w:val="24"/>
+        </w:rPr>
+        <w:t>Add the following listeners tag within the suite tag, but above the test tag inside testing.xml:</w:t>
+      </w:r>
+    </w:p>
+    <w:p>
+      <w:pPr>
+        <w:autoSpaceDE w:val="0"/>
+        <w:autoSpaceDN w:val="0"/>
+        <w:adjustRightInd w:val="0"/>
+        <w:spacing w:after="0" w:line="240" w:lineRule="auto"/>
+        <w:ind w:left="1440"/>
+        <w:rPr>
+          <w:rFonts w:asciiTheme="majorHAnsi" w:hAnsiTheme="majorHAnsi" w:cs="Consolas"/>
+          <w:sz w:val="24"/>
+          <w:szCs w:val="24"/>
+        </w:rPr>
+      </w:pPr>
+      <w:r>
+        <w:rPr>
+          <w:rFonts w:asciiTheme="majorHAnsi" w:hAnsiTheme="majorHAnsi" w:cs="Consolas"/>
+          <w:sz w:val="24"/>
+          <w:szCs w:val="24"/>
+        </w:rPr>
+        <w:t>&lt;</w:t>
+      </w:r>
+      <w:r>
+        <w:rPr>
+          <w:rFonts w:asciiTheme="majorHAnsi" w:hAnsiTheme="majorHAnsi" w:cs="Consolas"/>
+          <w:sz w:val="24"/>
+          <w:szCs w:val="24"/>
+          <w:shd w:val="clear" w:color="auto" w:fill="D4D4D4"/>
+        </w:rPr>
+        <w:t>listeners</w:t>
+      </w:r>
+      <w:r>
+        <w:rPr>
+          <w:rFonts w:asciiTheme="majorHAnsi" w:hAnsiTheme="majorHAnsi" w:cs="Consolas"/>
+          <w:sz w:val="24"/>
+          <w:szCs w:val="24"/>
+        </w:rPr>
+        <w:t>&gt;</w:t>
+      </w:r>
+    </w:p>
+    <w:p>
+      <w:pPr>
+        <w:autoSpaceDE w:val="0"/>
+        <w:autoSpaceDN w:val="0"/>
+        <w:adjustRightInd w:val="0"/>
+        <w:spacing w:after="0" w:line="240" w:lineRule="auto"/>
+        <w:ind w:left="1440"/>
+        <w:rPr>
+          <w:rFonts w:asciiTheme="majorHAnsi" w:hAnsiTheme="majorHAnsi" w:cs="Consolas"/>
+          <w:sz w:val="24"/>
+          <w:szCs w:val="24"/>
+        </w:rPr>
+      </w:pPr>
+      <w:r>
+        <w:rPr>
+          <w:rFonts w:asciiTheme="majorHAnsi" w:hAnsiTheme="majorHAnsi" w:cs="Consolas"/>
+          <w:sz w:val="24"/>
+          <w:szCs w:val="24"/>
+        </w:rPr>
+        <w:t xml:space="preserve">  </w:t>
+      </w:r>
+      <w:r>
+        <w:rPr>
+          <w:rFonts w:asciiTheme="majorHAnsi" w:hAnsiTheme="majorHAnsi" w:cs="Consolas"/>
+          <w:sz w:val="24"/>
+          <w:szCs w:val="24"/>
+        </w:rPr>
+        <w:tab/>
+        <w:t>&lt;listener class-name=</w:t>
+      </w:r>
+      <w:r>
+        <w:rPr>
+          <w:rFonts w:asciiTheme="majorHAnsi" w:hAnsiTheme="majorHAnsi" w:cs="Consolas"/>
+          <w:i/>
+          <w:iCs/>
+          <w:sz w:val="24"/>
+          <w:szCs w:val="24"/>
+        </w:rPr>
+        <w:t>"Academy.Listeners"</w:t>
+      </w:r>
+      <w:r>
+        <w:rPr>
+          <w:rFonts w:asciiTheme="majorHAnsi" w:hAnsiTheme="majorHAnsi" w:cs="Consolas"/>
+          <w:sz w:val="24"/>
+          <w:szCs w:val="24"/>
+        </w:rPr>
+        <w:t>/&gt;</w:t>
+      </w:r>
+    </w:p>
+    <w:p>
+      <w:pPr>
+        <w:ind w:left="1440"/>
+        <w:rPr>
+          <w:rFonts w:asciiTheme="majorHAnsi" w:hAnsiTheme="majorHAnsi" w:cstheme="minorHAnsi"/>
+          <w:sz w:val="24"/>
+          <w:szCs w:val="24"/>
+        </w:rPr>
+      </w:pPr>
+      <w:r>
+        <w:rPr>
+          <w:rFonts w:asciiTheme="majorHAnsi" w:hAnsiTheme="majorHAnsi" w:cs="Consolas"/>
+          <w:sz w:val="24"/>
+          <w:szCs w:val="24"/>
+        </w:rPr>
+        <w:t>&lt;/</w:t>
+      </w:r>
+      <w:r>
+        <w:rPr>
+          <w:rFonts w:asciiTheme="majorHAnsi" w:hAnsiTheme="majorHAnsi" w:cs="Consolas"/>
+          <w:sz w:val="24"/>
+          <w:szCs w:val="24"/>
+          <w:shd w:val="clear" w:color="auto" w:fill="D4D4D4"/>
+        </w:rPr>
+        <w:t>listeners</w:t>
+      </w:r>
+      <w:r>
+        <w:rPr>
+          <w:rFonts w:asciiTheme="majorHAnsi" w:hAnsiTheme="majorHAnsi" w:cs="Consolas"/>
+          <w:sz w:val="24"/>
+          <w:szCs w:val="24"/>
+        </w:rPr>
+        <w:t>&gt;</w:t>
       </w:r>
     </w:p>
     <w:sectPr>
@@ -3826,6 +4849,92 @@
 <file path=word/numbering.xml><?xml version="1.0" encoding="utf-8"?>
 <w:numbering xmlns:wpc="http://schemas.microsoft.com/office/word/2010/wordprocessingCanvas" xmlns:mc="http://schemas.openxmlformats.org/markup-compatibility/2006" xmlns:o="urn:schemas-microsoft-com:office:office" xmlns:r="http://schemas.openxmlformats.org/officeDocument/2006/relationships" xmlns:m="http://schemas.openxmlformats.org/officeDocument/2006/math" xmlns:v="urn:schemas-microsoft-com:vml" xmlns:wp14="http://schemas.microsoft.com/office/word/2010/wordprocessingDrawing" xmlns:wp="http://schemas.openxmlformats.org/drawingml/2006/wordprocessingDrawing" xmlns:w10="urn:schemas-microsoft-com:office:word" xmlns:w="http://schemas.openxmlformats.org/wordprocessingml/2006/main" xmlns:w14="http://schemas.microsoft.com/office/word/2010/wordml" xmlns:wpg="http://schemas.microsoft.com/office/word/2010/wordprocessingGroup" xmlns:wpi="http://schemas.microsoft.com/office/word/2010/wordprocessingInk" xmlns:wne="http://schemas.microsoft.com/office/word/2006/wordml" xmlns:wps="http://schemas.microsoft.com/office/word/2010/wordprocessingShape" mc:Ignorable="w14 wp14">
   <w:abstractNum w:abstractNumId="0">
+    <w:nsid w:val="222401D2"/>
+    <w:multiLevelType w:val="hybridMultilevel"/>
+    <w:tmpl w:val="986ABC9A"/>
+    <w:lvl w:ilvl="0" w:tplc="04090019">
+      <w:start w:val="1"/>
+      <w:numFmt w:val="lowerLetter"/>
+      <w:lvlText w:val="%1."/>
+      <w:lvlJc w:val="left"/>
+      <w:pPr>
+        <w:ind w:left="1440" w:hanging="360"/>
+      </w:pPr>
+    </w:lvl>
+    <w:lvl w:ilvl="1" w:tplc="04090019" w:tentative="1">
+      <w:start w:val="1"/>
+      <w:numFmt w:val="lowerLetter"/>
+      <w:lvlText w:val="%2."/>
+      <w:lvlJc w:val="left"/>
+      <w:pPr>
+        <w:ind w:left="2160" w:hanging="360"/>
+      </w:pPr>
+    </w:lvl>
+    <w:lvl w:ilvl="2" w:tplc="0409001B" w:tentative="1">
+      <w:start w:val="1"/>
+      <w:numFmt w:val="lowerRoman"/>
+      <w:lvlText w:val="%3."/>
+      <w:lvlJc w:val="right"/>
+      <w:pPr>
+        <w:ind w:left="2880" w:hanging="180"/>
+      </w:pPr>
+    </w:lvl>
+    <w:lvl w:ilvl="3" w:tplc="0409000F" w:tentative="1">
+      <w:start w:val="1"/>
+      <w:numFmt w:val="decimal"/>
+      <w:lvlText w:val="%4."/>
+      <w:lvlJc w:val="left"/>
+      <w:pPr>
+        <w:ind w:left="3600" w:hanging="360"/>
+      </w:pPr>
+    </w:lvl>
+    <w:lvl w:ilvl="4" w:tplc="04090019" w:tentative="1">
+      <w:start w:val="1"/>
+      <w:numFmt w:val="lowerLetter"/>
+      <w:lvlText w:val="%5."/>
+      <w:lvlJc w:val="left"/>
+      <w:pPr>
+        <w:ind w:left="4320" w:hanging="360"/>
+      </w:pPr>
+    </w:lvl>
+    <w:lvl w:ilvl="5" w:tplc="0409001B" w:tentative="1">
+      <w:start w:val="1"/>
+      <w:numFmt w:val="lowerRoman"/>
+      <w:lvlText w:val="%6."/>
+      <w:lvlJc w:val="right"/>
+      <w:pPr>
+        <w:ind w:left="5040" w:hanging="180"/>
+      </w:pPr>
+    </w:lvl>
+    <w:lvl w:ilvl="6" w:tplc="0409000F" w:tentative="1">
+      <w:start w:val="1"/>
+      <w:numFmt w:val="decimal"/>
+      <w:lvlText w:val="%7."/>
+      <w:lvlJc w:val="left"/>
+      <w:pPr>
+        <w:ind w:left="5760" w:hanging="360"/>
+      </w:pPr>
+    </w:lvl>
+    <w:lvl w:ilvl="7" w:tplc="04090019" w:tentative="1">
+      <w:start w:val="1"/>
+      <w:numFmt w:val="lowerLetter"/>
+      <w:lvlText w:val="%8."/>
+      <w:lvlJc w:val="left"/>
+      <w:pPr>
+        <w:ind w:left="6480" w:hanging="360"/>
+      </w:pPr>
+    </w:lvl>
+    <w:lvl w:ilvl="8" w:tplc="0409001B" w:tentative="1">
+      <w:start w:val="1"/>
+      <w:numFmt w:val="lowerRoman"/>
+      <w:lvlText w:val="%9."/>
+      <w:lvlJc w:val="right"/>
+      <w:pPr>
+        <w:ind w:left="7200" w:hanging="180"/>
+      </w:pPr>
+    </w:lvl>
+  </w:abstractNum>
+  <w:abstractNum w:abstractNumId="1">
     <w:nsid w:val="23534E89"/>
     <w:multiLevelType w:val="hybridMultilevel"/>
     <w:tmpl w:val="4E78C0D6"/>
@@ -3911,7 +5020,7 @@
       </w:pPr>
     </w:lvl>
   </w:abstractNum>
-  <w:abstractNum w:abstractNumId="1">
+  <w:abstractNum w:abstractNumId="2">
     <w:nsid w:val="287435F8"/>
     <w:multiLevelType w:val="hybridMultilevel"/>
     <w:tmpl w:val="4BD204CE"/>
@@ -3997,10 +5106,10 @@
       </w:pPr>
     </w:lvl>
   </w:abstractNum>
-  <w:abstractNum w:abstractNumId="2">
+  <w:abstractNum w:abstractNumId="3">
     <w:nsid w:val="3D9967F7"/>
     <w:multiLevelType w:val="hybridMultilevel"/>
-    <w:tmpl w:val="BBE25924"/>
+    <w:tmpl w:val="F0CED5C4"/>
     <w:lvl w:ilvl="0" w:tplc="0409000F">
       <w:start w:val="1"/>
       <w:numFmt w:val="decimal"/>
@@ -4084,12 +5193,15 @@
     </w:lvl>
   </w:abstractNum>
   <w:num w:numId="1">
+    <w:abstractNumId w:val="3"/>
+  </w:num>
+  <w:num w:numId="2">
     <w:abstractNumId w:val="2"/>
   </w:num>
-  <w:num w:numId="2">
+  <w:num w:numId="3">
     <w:abstractNumId w:val="1"/>
   </w:num>
-  <w:num w:numId="3">
+  <w:num w:numId="4">
     <w:abstractNumId w:val="0"/>
   </w:num>
 </w:numbering>

</xml_diff>